<commit_message>
4 Soluciones de computo inteligente
</commit_message>
<xml_diff>
--- a/4. Soluciones de computo inteligente/4.1 Inteligencia Artificial/4.1 Repaso Inteligencia Artificial.docx
+++ b/4. Soluciones de computo inteligente/4.1 Inteligencia Artificial/4.1 Repaso Inteligencia Artificial.docx
@@ -81,12 +81,16 @@
       <w:pPr>
         <w:jc w:val="both"/>
         <w:rPr>
-          <w:sz w:val="28"/>
-          <w:szCs w:val="28"/>
-        </w:rPr>
-      </w:pPr>
-      <w:r>
-        <w:rPr>
+          <w:b/>
+          <w:bCs/>
+          <w:sz w:val="28"/>
+          <w:szCs w:val="28"/>
+        </w:rPr>
+      </w:pPr>
+      <w:r>
+        <w:rPr>
+          <w:b/>
+          <w:bCs/>
           <w:sz w:val="28"/>
           <w:szCs w:val="28"/>
         </w:rPr>
@@ -101,17 +105,275 @@
           <w:szCs w:val="28"/>
         </w:rPr>
       </w:pPr>
-    </w:p>
-    <w:p>
-      <w:pPr>
-        <w:jc w:val="both"/>
-        <w:rPr>
-          <w:sz w:val="28"/>
-          <w:szCs w:val="28"/>
-        </w:rPr>
-      </w:pPr>
-      <w:r>
-        <w:rPr>
+      <w:r>
+        <w:rPr>
+          <w:sz w:val="28"/>
+          <w:szCs w:val="28"/>
+        </w:rPr>
+        <w:t>Un agente inteligente es un programa de software o un sistema capaz de percibir su entorno, tomar decisiones y actuar de manera autónoma para lograr objetivos específicos. Los agentes inteligentes son una forma de inteligencia artificial que puede utilizar el aprendizaje automático y otras técnicas para mejorar su rendimiento con el tiempo.</w:t>
+      </w:r>
+    </w:p>
+    <w:p>
+      <w:pPr>
+        <w:jc w:val="both"/>
+        <w:rPr>
+          <w:sz w:val="28"/>
+          <w:szCs w:val="28"/>
+        </w:rPr>
+      </w:pPr>
+      <w:r>
+        <w:rPr>
+          <w:sz w:val="28"/>
+          <w:szCs w:val="28"/>
+        </w:rPr>
+        <w:t>Existen diferentes tipos de agentes inteligentes, incluyendo:</w:t>
+      </w:r>
+    </w:p>
+    <w:p>
+      <w:pPr>
+        <w:jc w:val="both"/>
+        <w:rPr>
+          <w:sz w:val="28"/>
+          <w:szCs w:val="28"/>
+        </w:rPr>
+      </w:pPr>
+    </w:p>
+    <w:p>
+      <w:pPr>
+        <w:pStyle w:val="Prrafodelista"/>
+        <w:numPr>
+          <w:ilvl w:val="0"/>
+          <w:numId w:val="17"/>
+        </w:numPr>
+        <w:jc w:val="both"/>
+        <w:rPr>
+          <w:sz w:val="28"/>
+          <w:szCs w:val="28"/>
+        </w:rPr>
+      </w:pPr>
+      <w:r>
+        <w:rPr>
+          <w:sz w:val="28"/>
+          <w:szCs w:val="28"/>
+        </w:rPr>
+        <w:t>Agente reactivo: este tipo de agente se basa en la percepción de su entorno para tomar decisiones en tiempo real. No mantiene una representación interna del estado del mundo y solo responde a las entradas sensoriales que recibe. Ejemplos de agentes reactivos incluyen robots de línea de ensamblaje y sistemas de control de tráfico.</w:t>
+      </w:r>
+    </w:p>
+    <w:p>
+      <w:pPr>
+        <w:pStyle w:val="Prrafodelista"/>
+        <w:numPr>
+          <w:ilvl w:val="0"/>
+          <w:numId w:val="17"/>
+        </w:numPr>
+        <w:jc w:val="both"/>
+        <w:rPr>
+          <w:sz w:val="28"/>
+          <w:szCs w:val="28"/>
+        </w:rPr>
+      </w:pPr>
+      <w:r>
+        <w:rPr>
+          <w:sz w:val="28"/>
+          <w:szCs w:val="28"/>
+        </w:rPr>
+        <w:t>Agente basado en objetivos: este tipo de agente establece objetivos y busca acciones que lo acerquen a esos objetivos. Mantiene una representación interna del estado del mundo y planifica su comportamiento para lograr sus objetivos. Ejemplos de agentes basados en objetivos incluyen los asistentes virtuales y los sistemas de planificación de rutas.</w:t>
+      </w:r>
+    </w:p>
+    <w:p>
+      <w:pPr>
+        <w:pStyle w:val="Prrafodelista"/>
+        <w:numPr>
+          <w:ilvl w:val="0"/>
+          <w:numId w:val="17"/>
+        </w:numPr>
+        <w:jc w:val="both"/>
+        <w:rPr>
+          <w:sz w:val="28"/>
+          <w:szCs w:val="28"/>
+        </w:rPr>
+      </w:pPr>
+      <w:r>
+        <w:rPr>
+          <w:sz w:val="28"/>
+          <w:szCs w:val="28"/>
+        </w:rPr>
+        <w:t>Agente basado en el conocimiento: este tipo de agente utiliza conocimientos y reglas específicas para tomar decisiones. Mantiene una base de conocimiento interna y aplica las reglas para inferir conclusiones y tomar decisiones. Ejemplos de agentes basados en el conocimiento incluyen los sistemas de diagnóstico médico y los sistemas de recomendación de productos.</w:t>
+      </w:r>
+    </w:p>
+    <w:p>
+      <w:pPr>
+        <w:pStyle w:val="Prrafodelista"/>
+        <w:numPr>
+          <w:ilvl w:val="0"/>
+          <w:numId w:val="17"/>
+        </w:numPr>
+        <w:jc w:val="both"/>
+        <w:rPr>
+          <w:sz w:val="28"/>
+          <w:szCs w:val="28"/>
+        </w:rPr>
+      </w:pPr>
+      <w:r>
+        <w:rPr>
+          <w:sz w:val="28"/>
+          <w:szCs w:val="28"/>
+        </w:rPr>
+        <w:t xml:space="preserve">Agente basado en el aprendizaje: este tipo de agente utiliza técnicas de aprendizaje automático para mejorar su rendimiento con el tiempo. Puede aprender a partir de datos históricos o de retroalimentación </w:t>
+      </w:r>
+      <w:r>
+        <w:rPr>
+          <w:sz w:val="28"/>
+          <w:szCs w:val="28"/>
+        </w:rPr>
+        <w:lastRenderedPageBreak/>
+        <w:t>humana para mejorar sus decisiones y comportamiento. Ejemplos de agentes basados en el aprendizaje incluyen los sistemas de reconocimiento de voz y los sistemas de detección de fraude.</w:t>
+      </w:r>
+    </w:p>
+    <w:p>
+      <w:pPr>
+        <w:jc w:val="both"/>
+        <w:rPr>
+          <w:sz w:val="28"/>
+          <w:szCs w:val="28"/>
+        </w:rPr>
+      </w:pPr>
+      <w:r>
+        <w:rPr>
+          <w:sz w:val="28"/>
+          <w:szCs w:val="28"/>
+        </w:rPr>
+        <w:t>Entre las propiedades de los agentes inteligentes se encuentran:</w:t>
+      </w:r>
+    </w:p>
+    <w:p>
+      <w:pPr>
+        <w:jc w:val="both"/>
+        <w:rPr>
+          <w:sz w:val="28"/>
+          <w:szCs w:val="28"/>
+        </w:rPr>
+      </w:pPr>
+    </w:p>
+    <w:p>
+      <w:pPr>
+        <w:pStyle w:val="Prrafodelista"/>
+        <w:numPr>
+          <w:ilvl w:val="0"/>
+          <w:numId w:val="16"/>
+        </w:numPr>
+        <w:jc w:val="both"/>
+        <w:rPr>
+          <w:sz w:val="28"/>
+          <w:szCs w:val="28"/>
+        </w:rPr>
+      </w:pPr>
+      <w:r>
+        <w:rPr>
+          <w:sz w:val="28"/>
+          <w:szCs w:val="28"/>
+        </w:rPr>
+        <w:t>Autonomía: los agentes inteligentes deben ser capaces de operar sin intervención humana y tomar decisiones autónomas.</w:t>
+      </w:r>
+    </w:p>
+    <w:p>
+      <w:pPr>
+        <w:pStyle w:val="Prrafodelista"/>
+        <w:numPr>
+          <w:ilvl w:val="0"/>
+          <w:numId w:val="16"/>
+        </w:numPr>
+        <w:jc w:val="both"/>
+        <w:rPr>
+          <w:sz w:val="28"/>
+          <w:szCs w:val="28"/>
+        </w:rPr>
+      </w:pPr>
+      <w:r>
+        <w:rPr>
+          <w:sz w:val="28"/>
+          <w:szCs w:val="28"/>
+        </w:rPr>
+        <w:t>Adaptabilidad: los agentes inteligentes deben ser capaces de adaptarse a nuevos entornos y situaciones y ajustar su comportamiento en consecuencia.</w:t>
+      </w:r>
+    </w:p>
+    <w:p>
+      <w:pPr>
+        <w:pStyle w:val="Prrafodelista"/>
+        <w:numPr>
+          <w:ilvl w:val="0"/>
+          <w:numId w:val="16"/>
+        </w:numPr>
+        <w:jc w:val="both"/>
+        <w:rPr>
+          <w:sz w:val="28"/>
+          <w:szCs w:val="28"/>
+        </w:rPr>
+      </w:pPr>
+      <w:r>
+        <w:rPr>
+          <w:sz w:val="28"/>
+          <w:szCs w:val="28"/>
+        </w:rPr>
+        <w:t>Cooperación: los agentes inteligentes pueden trabajar juntos para lograr objetivos comunes y colaborar para superar obstáculos.</w:t>
+      </w:r>
+    </w:p>
+    <w:p>
+      <w:pPr>
+        <w:pStyle w:val="Prrafodelista"/>
+        <w:numPr>
+          <w:ilvl w:val="0"/>
+          <w:numId w:val="16"/>
+        </w:numPr>
+        <w:jc w:val="both"/>
+        <w:rPr>
+          <w:sz w:val="28"/>
+          <w:szCs w:val="28"/>
+        </w:rPr>
+      </w:pPr>
+      <w:r>
+        <w:rPr>
+          <w:sz w:val="28"/>
+          <w:szCs w:val="28"/>
+        </w:rPr>
+        <w:t>Aprendizaje: los agentes inteligentes deben ser capaces de aprender de experiencias anteriores y mejorar su rendimiento con el tiempo.</w:t>
+      </w:r>
+    </w:p>
+    <w:p>
+      <w:pPr>
+        <w:pStyle w:val="Prrafodelista"/>
+        <w:numPr>
+          <w:ilvl w:val="0"/>
+          <w:numId w:val="16"/>
+        </w:numPr>
+        <w:jc w:val="both"/>
+        <w:rPr>
+          <w:sz w:val="28"/>
+          <w:szCs w:val="28"/>
+        </w:rPr>
+      </w:pPr>
+      <w:r>
+        <w:rPr>
+          <w:sz w:val="28"/>
+          <w:szCs w:val="28"/>
+        </w:rPr>
+        <w:t>Comunicación: los agentes inteligentes deben ser capaces de comunicarse con otros agentes o humanos para intercambiar información y coordinar acciones.</w:t>
+      </w:r>
+    </w:p>
+    <w:p>
+      <w:pPr>
+        <w:jc w:val="both"/>
+        <w:rPr>
+          <w:b/>
+          <w:bCs/>
+          <w:sz w:val="28"/>
+          <w:szCs w:val="28"/>
+        </w:rPr>
+      </w:pPr>
+      <w:r>
+        <w:rPr>
+          <w:b/>
+          <w:bCs/>
           <w:sz w:val="28"/>
           <w:szCs w:val="28"/>
         </w:rPr>
@@ -126,6 +388,791 @@
           <w:szCs w:val="28"/>
         </w:rPr>
       </w:pPr>
+      <w:r>
+        <w:rPr>
+          <w:sz w:val="28"/>
+          <w:szCs w:val="28"/>
+        </w:rPr>
+        <w:t>La resolución de problemas mediante búsqueda es una técnica utilizada en inteligencia artificial para encontrar soluciones a problemas que requieren una secuencia de acciones para ser resueltos. Esta técnica se basa en la idea de explorar un espacio de soluciones posibles, evaluando cada una de ellas hasta encontrar una que cumpla con los requisitos del problema.</w:t>
+      </w:r>
+    </w:p>
+    <w:p>
+      <w:pPr>
+        <w:jc w:val="both"/>
+        <w:rPr>
+          <w:sz w:val="28"/>
+          <w:szCs w:val="28"/>
+        </w:rPr>
+      </w:pPr>
+    </w:p>
+    <w:p>
+      <w:pPr>
+        <w:jc w:val="both"/>
+        <w:rPr>
+          <w:sz w:val="28"/>
+          <w:szCs w:val="28"/>
+        </w:rPr>
+      </w:pPr>
+      <w:r>
+        <w:rPr>
+          <w:sz w:val="28"/>
+          <w:szCs w:val="28"/>
+        </w:rPr>
+        <w:t>El proceso de resolución de problemas mediante búsqueda generalmente implica los siguientes pasos:</w:t>
+      </w:r>
+    </w:p>
+    <w:p>
+      <w:pPr>
+        <w:jc w:val="both"/>
+        <w:rPr>
+          <w:sz w:val="28"/>
+          <w:szCs w:val="28"/>
+        </w:rPr>
+      </w:pPr>
+    </w:p>
+    <w:p>
+      <w:pPr>
+        <w:pStyle w:val="Prrafodelista"/>
+        <w:numPr>
+          <w:ilvl w:val="0"/>
+          <w:numId w:val="18"/>
+        </w:numPr>
+        <w:jc w:val="both"/>
+        <w:rPr>
+          <w:sz w:val="28"/>
+          <w:szCs w:val="28"/>
+        </w:rPr>
+      </w:pPr>
+      <w:r>
+        <w:rPr>
+          <w:sz w:val="28"/>
+          <w:szCs w:val="28"/>
+        </w:rPr>
+        <w:t>Formulación del problema: el primer paso es definir el problema de manera precisa, incluyendo los objetivos, las restricciones y las reglas del problema.</w:t>
+      </w:r>
+    </w:p>
+    <w:p>
+      <w:pPr>
+        <w:jc w:val="both"/>
+        <w:rPr>
+          <w:sz w:val="28"/>
+          <w:szCs w:val="28"/>
+        </w:rPr>
+      </w:pPr>
+    </w:p>
+    <w:p>
+      <w:pPr>
+        <w:pStyle w:val="Prrafodelista"/>
+        <w:numPr>
+          <w:ilvl w:val="0"/>
+          <w:numId w:val="18"/>
+        </w:numPr>
+        <w:jc w:val="both"/>
+        <w:rPr>
+          <w:sz w:val="28"/>
+          <w:szCs w:val="28"/>
+        </w:rPr>
+      </w:pPr>
+      <w:r>
+        <w:rPr>
+          <w:sz w:val="28"/>
+          <w:szCs w:val="28"/>
+        </w:rPr>
+        <w:t>Representación del problema: una vez que se ha formulado el problema, es necesario representarlo en términos que puedan ser procesados por una computadora. La representación puede variar dependiendo del problema, pero suele ser una estructura de datos como un grafo o un árbol.</w:t>
+      </w:r>
+    </w:p>
+    <w:p>
+      <w:pPr>
+        <w:jc w:val="both"/>
+        <w:rPr>
+          <w:sz w:val="28"/>
+          <w:szCs w:val="28"/>
+        </w:rPr>
+      </w:pPr>
+    </w:p>
+    <w:p>
+      <w:pPr>
+        <w:pStyle w:val="Prrafodelista"/>
+        <w:numPr>
+          <w:ilvl w:val="0"/>
+          <w:numId w:val="18"/>
+        </w:numPr>
+        <w:jc w:val="both"/>
+        <w:rPr>
+          <w:sz w:val="28"/>
+          <w:szCs w:val="28"/>
+        </w:rPr>
+      </w:pPr>
+      <w:r>
+        <w:rPr>
+          <w:sz w:val="28"/>
+          <w:szCs w:val="28"/>
+        </w:rPr>
+        <w:t>Selección del algoritmo de búsqueda: existen diferentes algoritmos de búsqueda que pueden ser utilizados para explorar el espacio de soluciones, incluyendo la búsqueda en profundidad, la búsqueda en anchura, la búsqueda de costo uniforme, entre otros. La elección del algoritmo depende del problema y de las características del espacio de soluciones.</w:t>
+      </w:r>
+    </w:p>
+    <w:p>
+      <w:pPr>
+        <w:jc w:val="both"/>
+        <w:rPr>
+          <w:sz w:val="28"/>
+          <w:szCs w:val="28"/>
+        </w:rPr>
+      </w:pPr>
+    </w:p>
+    <w:p>
+      <w:pPr>
+        <w:pStyle w:val="Prrafodelista"/>
+        <w:numPr>
+          <w:ilvl w:val="0"/>
+          <w:numId w:val="18"/>
+        </w:numPr>
+        <w:jc w:val="both"/>
+        <w:rPr>
+          <w:sz w:val="28"/>
+          <w:szCs w:val="28"/>
+        </w:rPr>
+      </w:pPr>
+      <w:r>
+        <w:rPr>
+          <w:sz w:val="28"/>
+          <w:szCs w:val="28"/>
+        </w:rPr>
+        <w:t>Búsqueda de soluciones: una vez seleccionado el algoritmo de búsqueda, se comienza a explorar el espacio de soluciones. Cada solución posible se evalúa y se determina si cumple con los requisitos del problema. El objetivo es encontrar la solución óptima o una solución aceptable en un tiempo razonable.</w:t>
+      </w:r>
+    </w:p>
+    <w:p>
+      <w:pPr>
+        <w:jc w:val="both"/>
+        <w:rPr>
+          <w:sz w:val="28"/>
+          <w:szCs w:val="28"/>
+        </w:rPr>
+      </w:pPr>
+    </w:p>
+    <w:p>
+      <w:pPr>
+        <w:pStyle w:val="Prrafodelista"/>
+        <w:numPr>
+          <w:ilvl w:val="0"/>
+          <w:numId w:val="18"/>
+        </w:numPr>
+        <w:jc w:val="both"/>
+        <w:rPr>
+          <w:sz w:val="28"/>
+          <w:szCs w:val="28"/>
+        </w:rPr>
+      </w:pPr>
+      <w:r>
+        <w:rPr>
+          <w:sz w:val="28"/>
+          <w:szCs w:val="28"/>
+        </w:rPr>
+        <w:t>Implementación de la solución: finalmente, se implementa la solución encontrada y se evalúa su efectividad en la solución del problema.</w:t>
+      </w:r>
+    </w:p>
+    <w:p>
+      <w:pPr>
+        <w:jc w:val="both"/>
+        <w:rPr>
+          <w:sz w:val="28"/>
+          <w:szCs w:val="28"/>
+        </w:rPr>
+      </w:pPr>
+    </w:p>
+    <w:p>
+      <w:pPr>
+        <w:jc w:val="both"/>
+        <w:rPr>
+          <w:sz w:val="28"/>
+          <w:szCs w:val="28"/>
+        </w:rPr>
+      </w:pPr>
+      <w:r>
+        <w:rPr>
+          <w:sz w:val="28"/>
+          <w:szCs w:val="28"/>
+        </w:rPr>
+        <w:t>La resolución de problemas mediante búsqueda es ampliamente utilizada en una variedad de aplicaciones de inteligencia artificial, incluyendo la planificación de rutas, el diseño de sistemas de diagnóstico, el control de procesos, entre otros. Sin embargo, la complejidad de algunos problemas puede hacer que la búsqueda sea ineficiente o inadecuada para su solución, por lo que se requieren técnicas más avanzadas.</w:t>
+      </w:r>
+    </w:p>
+    <w:p>
+      <w:pPr>
+        <w:jc w:val="both"/>
+        <w:rPr>
+          <w:sz w:val="28"/>
+          <w:szCs w:val="28"/>
+        </w:rPr>
+      </w:pPr>
+    </w:p>
+    <w:p>
+      <w:pPr>
+        <w:jc w:val="both"/>
+        <w:rPr>
+          <w:b/>
+          <w:bCs/>
+          <w:sz w:val="28"/>
+          <w:szCs w:val="28"/>
+        </w:rPr>
+      </w:pPr>
+      <w:r>
+        <w:rPr>
+          <w:b/>
+          <w:bCs/>
+          <w:sz w:val="28"/>
+          <w:szCs w:val="28"/>
+        </w:rPr>
+        <w:lastRenderedPageBreak/>
+        <w:t>A</w:t>
+      </w:r>
+      <w:r>
+        <w:rPr>
+          <w:b/>
+          <w:bCs/>
+          <w:sz w:val="28"/>
+          <w:szCs w:val="28"/>
+        </w:rPr>
+        <w:t>lgoritmos de búsqueda no informada</w:t>
+      </w:r>
+    </w:p>
+    <w:p>
+      <w:pPr>
+        <w:jc w:val="both"/>
+        <w:rPr>
+          <w:sz w:val="28"/>
+          <w:szCs w:val="28"/>
+        </w:rPr>
+      </w:pPr>
+      <w:r>
+        <w:rPr>
+          <w:sz w:val="28"/>
+          <w:szCs w:val="28"/>
+        </w:rPr>
+        <w:t>Los algoritmos de búsqueda no informada son técnicas utilizadas en inteligencia artificial para buscar soluciones en un espacio de búsqueda sin utilizar información adicional para guiar la exploración. Estos algoritmos se basan en la idea de explorar todo el espacio de búsqueda, sin importar la dirección o la profundidad de las ramas.</w:t>
+      </w:r>
+    </w:p>
+    <w:p>
+      <w:pPr>
+        <w:jc w:val="both"/>
+        <w:rPr>
+          <w:sz w:val="28"/>
+          <w:szCs w:val="28"/>
+        </w:rPr>
+      </w:pPr>
+    </w:p>
+    <w:p>
+      <w:pPr>
+        <w:jc w:val="both"/>
+        <w:rPr>
+          <w:sz w:val="28"/>
+          <w:szCs w:val="28"/>
+        </w:rPr>
+      </w:pPr>
+      <w:r>
+        <w:rPr>
+          <w:sz w:val="28"/>
+          <w:szCs w:val="28"/>
+        </w:rPr>
+        <w:t>A continuación, se describen algunos de los algoritmos de búsqueda no informada más comunes:</w:t>
+      </w:r>
+    </w:p>
+    <w:p>
+      <w:pPr>
+        <w:jc w:val="both"/>
+        <w:rPr>
+          <w:sz w:val="28"/>
+          <w:szCs w:val="28"/>
+        </w:rPr>
+      </w:pPr>
+    </w:p>
+    <w:p>
+      <w:pPr>
+        <w:pStyle w:val="Prrafodelista"/>
+        <w:numPr>
+          <w:ilvl w:val="0"/>
+          <w:numId w:val="19"/>
+        </w:numPr>
+        <w:jc w:val="both"/>
+        <w:rPr>
+          <w:sz w:val="28"/>
+          <w:szCs w:val="28"/>
+        </w:rPr>
+      </w:pPr>
+      <w:r>
+        <w:rPr>
+          <w:sz w:val="28"/>
+          <w:szCs w:val="28"/>
+        </w:rPr>
+        <w:t>Búsqueda en anchura (BFS): Este algoritmo comienza por examinar los nodos de la primera capa, luego los de la segunda capa, y así sucesivamente, hasta encontrar la solución. Esto se logra mediante la construcción de un árbol de búsqueda y una cola FIFO (Primero en entrar, primero en salir) para almacenar los nodos a explorar. El BFS es completo, lo que significa que encuentra una solución si existe, pero puede ser muy ineficiente si el espacio de búsqueda es muy grande.</w:t>
+      </w:r>
+    </w:p>
+    <w:p>
+      <w:pPr>
+        <w:jc w:val="both"/>
+        <w:rPr>
+          <w:sz w:val="28"/>
+          <w:szCs w:val="28"/>
+        </w:rPr>
+      </w:pPr>
+    </w:p>
+    <w:p>
+      <w:pPr>
+        <w:pStyle w:val="Prrafodelista"/>
+        <w:numPr>
+          <w:ilvl w:val="0"/>
+          <w:numId w:val="19"/>
+        </w:numPr>
+        <w:jc w:val="both"/>
+        <w:rPr>
+          <w:sz w:val="28"/>
+          <w:szCs w:val="28"/>
+        </w:rPr>
+      </w:pPr>
+      <w:r>
+        <w:rPr>
+          <w:sz w:val="28"/>
+          <w:szCs w:val="28"/>
+        </w:rPr>
+        <w:t xml:space="preserve">Búsqueda en profundidad (DFS): A diferencia del BFS, el DFS se basa en examinar los nodos de la última capa primero y luego explorar en profundidad antes de volver a la capa anterior. Este algoritmo también utiliza un árbol de búsqueda y una pila LIFO (último en entrar, primero en salir) para almacenar los nodos a explorar. El DFS puede ser muy eficiente en términos de memoria, pero puede quedarse atrapado en ciclos infinitos y no siempre encuentra la solución </w:t>
+      </w:r>
+      <w:proofErr w:type="gramStart"/>
+      <w:r>
+        <w:rPr>
+          <w:sz w:val="28"/>
+          <w:szCs w:val="28"/>
+        </w:rPr>
+        <w:t>más óptima</w:t>
+      </w:r>
+      <w:proofErr w:type="gramEnd"/>
+      <w:r>
+        <w:rPr>
+          <w:sz w:val="28"/>
+          <w:szCs w:val="28"/>
+        </w:rPr>
+        <w:t>.</w:t>
+      </w:r>
+    </w:p>
+    <w:p>
+      <w:pPr>
+        <w:jc w:val="both"/>
+        <w:rPr>
+          <w:sz w:val="28"/>
+          <w:szCs w:val="28"/>
+        </w:rPr>
+      </w:pPr>
+    </w:p>
+    <w:p>
+      <w:pPr>
+        <w:pStyle w:val="Prrafodelista"/>
+        <w:numPr>
+          <w:ilvl w:val="0"/>
+          <w:numId w:val="19"/>
+        </w:numPr>
+        <w:jc w:val="both"/>
+        <w:rPr>
+          <w:sz w:val="28"/>
+          <w:szCs w:val="28"/>
+        </w:rPr>
+      </w:pPr>
+      <w:r>
+        <w:rPr>
+          <w:sz w:val="28"/>
+          <w:szCs w:val="28"/>
+        </w:rPr>
+        <w:t xml:space="preserve">Búsqueda de costo uniforme: Este algoritmo utiliza una cola de prioridad para explorar los nodos con menor costo primero. El costo se define por la suma de los costos de los nodos recorridos para llegar a ese nodo. La búsqueda de costo uniforme es completa y encuentra la solución </w:t>
+      </w:r>
+      <w:r>
+        <w:rPr>
+          <w:sz w:val="28"/>
+          <w:szCs w:val="28"/>
+        </w:rPr>
+        <w:lastRenderedPageBreak/>
+        <w:t>óptima, pero puede ser muy ineficiente si el costo de las ramas no es uniforme.</w:t>
+      </w:r>
+    </w:p>
+    <w:p>
+      <w:pPr>
+        <w:jc w:val="both"/>
+        <w:rPr>
+          <w:sz w:val="28"/>
+          <w:szCs w:val="28"/>
+        </w:rPr>
+      </w:pPr>
+    </w:p>
+    <w:p>
+      <w:pPr>
+        <w:pStyle w:val="Prrafodelista"/>
+        <w:numPr>
+          <w:ilvl w:val="0"/>
+          <w:numId w:val="19"/>
+        </w:numPr>
+        <w:jc w:val="both"/>
+        <w:rPr>
+          <w:sz w:val="28"/>
+          <w:szCs w:val="28"/>
+        </w:rPr>
+      </w:pPr>
+      <w:r>
+        <w:rPr>
+          <w:sz w:val="28"/>
+          <w:szCs w:val="28"/>
+        </w:rPr>
+        <w:t>Búsqueda en profundidad limitada: Similar al DFS, pero con un límite de profundidad que evita que el algoritmo se quede atascado en ciclos infinitos o ramas muy profundas. Este algoritmo también utiliza una pila LIFO para almacenar los nodos a explorar.</w:t>
+      </w:r>
+    </w:p>
+    <w:p>
+      <w:pPr>
+        <w:jc w:val="both"/>
+        <w:rPr>
+          <w:sz w:val="28"/>
+          <w:szCs w:val="28"/>
+        </w:rPr>
+      </w:pPr>
+    </w:p>
+    <w:p>
+      <w:pPr>
+        <w:pStyle w:val="Prrafodelista"/>
+        <w:numPr>
+          <w:ilvl w:val="0"/>
+          <w:numId w:val="19"/>
+        </w:numPr>
+        <w:jc w:val="both"/>
+        <w:rPr>
+          <w:sz w:val="28"/>
+          <w:szCs w:val="28"/>
+        </w:rPr>
+      </w:pPr>
+      <w:r>
+        <w:rPr>
+          <w:sz w:val="28"/>
+          <w:szCs w:val="28"/>
+        </w:rPr>
+        <w:t>Búsqueda iterativa profunda: Esta es una variante del DFS que repite la búsqueda en profundidad con límites de profundidad crecientes hasta encontrar la solución o alcanzar el límite máximo de profundidad. Este algoritmo es completo y encuentra la solución óptima, pero puede ser muy ineficiente si el límite de profundidad es muy alto.</w:t>
+      </w:r>
+    </w:p>
+    <w:p>
+      <w:pPr>
+        <w:jc w:val="both"/>
+        <w:rPr>
+          <w:sz w:val="28"/>
+          <w:szCs w:val="28"/>
+        </w:rPr>
+      </w:pPr>
+    </w:p>
+    <w:p>
+      <w:pPr>
+        <w:jc w:val="both"/>
+        <w:rPr>
+          <w:sz w:val="28"/>
+          <w:szCs w:val="28"/>
+        </w:rPr>
+      </w:pPr>
+      <w:r>
+        <w:rPr>
+          <w:sz w:val="28"/>
+          <w:szCs w:val="28"/>
+        </w:rPr>
+        <w:t>Estos son solo algunos ejemplos de los algoritmos de búsqueda no informada utilizados en la resolución de problemas mediante búsqueda. Cada uno tiene sus ventajas y desventajas, por lo que la elección del algoritmo depende de las características del espacio de búsqueda y los requisitos del problema.</w:t>
+      </w:r>
+    </w:p>
+    <w:p>
+      <w:pPr>
+        <w:jc w:val="both"/>
+        <w:rPr>
+          <w:sz w:val="28"/>
+          <w:szCs w:val="28"/>
+        </w:rPr>
+      </w:pPr>
+    </w:p>
+    <w:p>
+      <w:pPr>
+        <w:jc w:val="both"/>
+        <w:rPr>
+          <w:b/>
+          <w:bCs/>
+          <w:sz w:val="28"/>
+          <w:szCs w:val="28"/>
+        </w:rPr>
+      </w:pPr>
+      <w:r>
+        <w:rPr>
+          <w:b/>
+          <w:bCs/>
+          <w:sz w:val="28"/>
+          <w:szCs w:val="28"/>
+        </w:rPr>
+        <w:t xml:space="preserve">Algoritmos de </w:t>
+      </w:r>
+      <w:proofErr w:type="gramStart"/>
+      <w:r>
+        <w:rPr>
+          <w:b/>
+          <w:bCs/>
+          <w:sz w:val="28"/>
+          <w:szCs w:val="28"/>
+        </w:rPr>
+        <w:t>búsqueda  informada</w:t>
+      </w:r>
+      <w:proofErr w:type="gramEnd"/>
+    </w:p>
+    <w:p>
+      <w:pPr>
+        <w:jc w:val="both"/>
+        <w:rPr>
+          <w:sz w:val="28"/>
+          <w:szCs w:val="28"/>
+        </w:rPr>
+      </w:pPr>
+      <w:r>
+        <w:rPr>
+          <w:sz w:val="28"/>
+          <w:szCs w:val="28"/>
+        </w:rPr>
+        <w:t>Los algoritmos de búsqueda informada son técnicas utilizadas en inteligencia artificial que utilizan información adicional para guiar la exploración del espacio de búsqueda y encontrar soluciones de manera más eficiente. Esta información adicional se llama heurística y se utiliza para estimar la distancia o el costo de llegar a la solución.</w:t>
+      </w:r>
+    </w:p>
+    <w:p>
+      <w:pPr>
+        <w:jc w:val="both"/>
+        <w:rPr>
+          <w:sz w:val="28"/>
+          <w:szCs w:val="28"/>
+        </w:rPr>
+      </w:pPr>
+    </w:p>
+    <w:p>
+      <w:pPr>
+        <w:jc w:val="both"/>
+        <w:rPr>
+          <w:sz w:val="28"/>
+          <w:szCs w:val="28"/>
+        </w:rPr>
+      </w:pPr>
+      <w:r>
+        <w:rPr>
+          <w:sz w:val="28"/>
+          <w:szCs w:val="28"/>
+        </w:rPr>
+        <w:t>A continuación, se describen algunos de los algoritmos de búsqueda informada más comunes:</w:t>
+      </w:r>
+    </w:p>
+    <w:p>
+      <w:pPr>
+        <w:jc w:val="both"/>
+        <w:rPr>
+          <w:sz w:val="28"/>
+          <w:szCs w:val="28"/>
+        </w:rPr>
+      </w:pPr>
+    </w:p>
+    <w:p>
+      <w:pPr>
+        <w:pStyle w:val="Prrafodelista"/>
+        <w:numPr>
+          <w:ilvl w:val="0"/>
+          <w:numId w:val="20"/>
+        </w:numPr>
+        <w:jc w:val="both"/>
+        <w:rPr>
+          <w:sz w:val="28"/>
+          <w:szCs w:val="28"/>
+        </w:rPr>
+      </w:pPr>
+      <w:r>
+        <w:rPr>
+          <w:sz w:val="28"/>
+          <w:szCs w:val="28"/>
+        </w:rPr>
+        <w:lastRenderedPageBreak/>
+        <w:t>Búsqueda voraz (</w:t>
+      </w:r>
+      <w:proofErr w:type="spellStart"/>
+      <w:r>
+        <w:rPr>
+          <w:sz w:val="28"/>
+          <w:szCs w:val="28"/>
+        </w:rPr>
+        <w:t>Greedy</w:t>
+      </w:r>
+      <w:proofErr w:type="spellEnd"/>
+      <w:r>
+        <w:rPr>
+          <w:sz w:val="28"/>
+          <w:szCs w:val="28"/>
+        </w:rPr>
+        <w:t xml:space="preserve"> </w:t>
+      </w:r>
+      <w:proofErr w:type="spellStart"/>
+      <w:r>
+        <w:rPr>
+          <w:sz w:val="28"/>
+          <w:szCs w:val="28"/>
+        </w:rPr>
+        <w:t>search</w:t>
+      </w:r>
+      <w:proofErr w:type="spellEnd"/>
+      <w:r>
+        <w:rPr>
+          <w:sz w:val="28"/>
+          <w:szCs w:val="28"/>
+        </w:rPr>
+        <w:t>): Este algoritmo elige el camino que parece más prometedor en función de la heurística. En cada paso, selecciona el nodo que tiene la menor distancia estimada a la solución. La búsqueda voraz puede ser muy eficiente, pero no garantiza encontrar la solución óptima.</w:t>
+      </w:r>
+    </w:p>
+    <w:p>
+      <w:pPr>
+        <w:jc w:val="both"/>
+        <w:rPr>
+          <w:sz w:val="28"/>
+          <w:szCs w:val="28"/>
+        </w:rPr>
+      </w:pPr>
+    </w:p>
+    <w:p>
+      <w:pPr>
+        <w:pStyle w:val="Prrafodelista"/>
+        <w:numPr>
+          <w:ilvl w:val="0"/>
+          <w:numId w:val="20"/>
+        </w:numPr>
+        <w:jc w:val="both"/>
+        <w:rPr>
+          <w:sz w:val="28"/>
+          <w:szCs w:val="28"/>
+        </w:rPr>
+      </w:pPr>
+      <w:r>
+        <w:rPr>
+          <w:sz w:val="28"/>
+          <w:szCs w:val="28"/>
+        </w:rPr>
+        <w:t>Búsqueda A*: Este algoritmo utiliza una combinación del costo real y la heurística para estimar la distancia a la solución. En cada paso, selecciona el nodo con el menor costo total, que es la suma del costo real del nodo más la estimación de la distancia a la solución. La búsqueda A* es completa y encuentra la solución óptima si la heurística es admisible y coherente.</w:t>
+      </w:r>
+    </w:p>
+    <w:p>
+      <w:pPr>
+        <w:jc w:val="both"/>
+        <w:rPr>
+          <w:sz w:val="28"/>
+          <w:szCs w:val="28"/>
+        </w:rPr>
+      </w:pPr>
+    </w:p>
+    <w:p>
+      <w:pPr>
+        <w:pStyle w:val="Prrafodelista"/>
+        <w:numPr>
+          <w:ilvl w:val="0"/>
+          <w:numId w:val="20"/>
+        </w:numPr>
+        <w:jc w:val="both"/>
+        <w:rPr>
+          <w:sz w:val="28"/>
+          <w:szCs w:val="28"/>
+        </w:rPr>
+      </w:pPr>
+      <w:r>
+        <w:rPr>
+          <w:sz w:val="28"/>
+          <w:szCs w:val="28"/>
+        </w:rPr>
+        <w:t>Búsqueda de costo uniforme informada: Este algoritmo es similar a la búsqueda de costo uniforme, pero utiliza una heurística para guiar la exploración del espacio de búsqueda. En cada paso, selecciona el nodo con el menor costo total estimado. La búsqueda de costo uniforme informada es completa y encuentra la solución óptima si la heurística es admisible.</w:t>
+      </w:r>
+    </w:p>
+    <w:p>
+      <w:pPr>
+        <w:jc w:val="both"/>
+        <w:rPr>
+          <w:sz w:val="28"/>
+          <w:szCs w:val="28"/>
+        </w:rPr>
+      </w:pPr>
+    </w:p>
+    <w:p>
+      <w:pPr>
+        <w:pStyle w:val="Prrafodelista"/>
+        <w:numPr>
+          <w:ilvl w:val="0"/>
+          <w:numId w:val="20"/>
+        </w:numPr>
+        <w:jc w:val="both"/>
+        <w:rPr>
+          <w:sz w:val="28"/>
+          <w:szCs w:val="28"/>
+        </w:rPr>
+      </w:pPr>
+      <w:r>
+        <w:rPr>
+          <w:sz w:val="28"/>
+          <w:szCs w:val="28"/>
+        </w:rPr>
+        <w:t>Algoritmos de búsqueda heurística: Estos algoritmos utilizan una heurística para estimar la distancia o el costo de llegar a la solución. Algunos ejemplos de algoritmos de búsqueda heurística son la búsqueda en profundidad iterativa (IDA*), la búsqueda bidireccional y la búsqueda de haz.</w:t>
+      </w:r>
+    </w:p>
+    <w:p>
+      <w:pPr>
+        <w:jc w:val="both"/>
+        <w:rPr>
+          <w:sz w:val="28"/>
+          <w:szCs w:val="28"/>
+        </w:rPr>
+      </w:pPr>
+    </w:p>
+    <w:p>
+      <w:pPr>
+        <w:pStyle w:val="Prrafodelista"/>
+        <w:numPr>
+          <w:ilvl w:val="0"/>
+          <w:numId w:val="20"/>
+        </w:numPr>
+        <w:jc w:val="both"/>
+        <w:rPr>
+          <w:sz w:val="28"/>
+          <w:szCs w:val="28"/>
+        </w:rPr>
+      </w:pPr>
+      <w:r>
+        <w:rPr>
+          <w:sz w:val="28"/>
+          <w:szCs w:val="28"/>
+        </w:rPr>
+        <w:t>Algoritmos de búsqueda local: Estos algoritmos encuentran una solución óptima o subóptima en una vecindad cercana del estado actual. Algunos ejemplos de algoritmos de búsqueda local son el algoritmo de recocido simulado y la búsqueda tabú.</w:t>
+      </w:r>
+    </w:p>
+    <w:p>
+      <w:pPr>
+        <w:jc w:val="both"/>
+        <w:rPr>
+          <w:sz w:val="28"/>
+          <w:szCs w:val="28"/>
+        </w:rPr>
+      </w:pPr>
+    </w:p>
+    <w:p>
+      <w:pPr>
+        <w:jc w:val="both"/>
+        <w:rPr>
+          <w:sz w:val="28"/>
+          <w:szCs w:val="28"/>
+        </w:rPr>
+      </w:pPr>
+      <w:r>
+        <w:rPr>
+          <w:sz w:val="28"/>
+          <w:szCs w:val="28"/>
+        </w:rPr>
+        <w:lastRenderedPageBreak/>
+        <w:t>En resumen, los algoritmos de búsqueda informada utilizan información adicional para guiar la exploración del espacio de búsqueda y encontrar soluciones de manera más eficiente que los algoritmos de búsqueda no informada. La elección del algoritmo depende de las características del espacio de búsqueda y los requisitos del problema.</w:t>
+      </w:r>
+    </w:p>
+    <w:p>
+      <w:pPr>
+        <w:jc w:val="both"/>
+        <w:rPr>
+          <w:sz w:val="28"/>
+          <w:szCs w:val="28"/>
+        </w:rPr>
+      </w:pPr>
     </w:p>
     <w:p>
       <w:pPr>
@@ -151,6 +1198,426 @@
           <w:szCs w:val="28"/>
         </w:rPr>
       </w:pPr>
+      <w:r>
+        <w:rPr>
+          <w:sz w:val="28"/>
+          <w:szCs w:val="28"/>
+        </w:rPr>
+        <w:t>Los problemas de optimización son un tipo de problema en el que se busca encontrar la mejor solución posible entre todas las posibles soluciones. En estos problemas, se tiene un conjunto de variables que se pueden ajustar para mejorar la solución, y se busca encontrar la combinación de variables que produce el mejor resultado.</w:t>
+      </w:r>
+    </w:p>
+    <w:p>
+      <w:pPr>
+        <w:jc w:val="both"/>
+        <w:rPr>
+          <w:sz w:val="28"/>
+          <w:szCs w:val="28"/>
+        </w:rPr>
+      </w:pPr>
+    </w:p>
+    <w:p>
+      <w:pPr>
+        <w:jc w:val="both"/>
+        <w:rPr>
+          <w:sz w:val="28"/>
+          <w:szCs w:val="28"/>
+        </w:rPr>
+      </w:pPr>
+      <w:r>
+        <w:rPr>
+          <w:sz w:val="28"/>
+          <w:szCs w:val="28"/>
+        </w:rPr>
+        <w:t>Los problemas de optimización se pueden clasificar en dos categorías principales:</w:t>
+      </w:r>
+    </w:p>
+    <w:p>
+      <w:pPr>
+        <w:jc w:val="both"/>
+        <w:rPr>
+          <w:sz w:val="28"/>
+          <w:szCs w:val="28"/>
+        </w:rPr>
+      </w:pPr>
+    </w:p>
+    <w:p>
+      <w:pPr>
+        <w:pStyle w:val="Prrafodelista"/>
+        <w:numPr>
+          <w:ilvl w:val="0"/>
+          <w:numId w:val="22"/>
+        </w:numPr>
+        <w:jc w:val="both"/>
+        <w:rPr>
+          <w:sz w:val="28"/>
+          <w:szCs w:val="28"/>
+        </w:rPr>
+      </w:pPr>
+      <w:r>
+        <w:rPr>
+          <w:sz w:val="28"/>
+          <w:szCs w:val="28"/>
+        </w:rPr>
+        <w:t>Problemas de optimización con restricciones: En estos problemas, se deben satisfacer ciertas restricciones para que la solución sea válida. Un ejemplo común de un problema de optimización con restricciones es el problema de la mochila, donde se busca maximizar el valor de los objetos que se pueden llevar en una mochila, pero se deben respetar las restricciones de peso y tamaño de la mochila.</w:t>
+      </w:r>
+    </w:p>
+    <w:p>
+      <w:pPr>
+        <w:pStyle w:val="Prrafodelista"/>
+        <w:numPr>
+          <w:ilvl w:val="0"/>
+          <w:numId w:val="22"/>
+        </w:numPr>
+        <w:jc w:val="both"/>
+        <w:rPr>
+          <w:sz w:val="28"/>
+          <w:szCs w:val="28"/>
+        </w:rPr>
+      </w:pPr>
+      <w:r>
+        <w:rPr>
+          <w:sz w:val="28"/>
+          <w:szCs w:val="28"/>
+        </w:rPr>
+        <w:t>Problemas de optimización sin restricciones: En estos problemas, no hay restricciones que limiten la solución. Un ejemplo común de un problema de optimización sin restricciones es el problema de encontrar el mínimo de una función, donde se busca el valor mínimo de una función sin restricciones.</w:t>
+      </w:r>
+    </w:p>
+    <w:p>
+      <w:pPr>
+        <w:jc w:val="both"/>
+        <w:rPr>
+          <w:sz w:val="28"/>
+          <w:szCs w:val="28"/>
+        </w:rPr>
+      </w:pPr>
+    </w:p>
+    <w:p>
+      <w:pPr>
+        <w:jc w:val="both"/>
+        <w:rPr>
+          <w:sz w:val="28"/>
+          <w:szCs w:val="28"/>
+        </w:rPr>
+      </w:pPr>
+      <w:r>
+        <w:rPr>
+          <w:sz w:val="28"/>
+          <w:szCs w:val="28"/>
+        </w:rPr>
+        <w:t>Para resolver problemas de optimización, existen diferentes técnicas y algoritmos que se pueden utilizar, entre ellos:</w:t>
+      </w:r>
+    </w:p>
+    <w:p>
+      <w:pPr>
+        <w:jc w:val="both"/>
+        <w:rPr>
+          <w:sz w:val="28"/>
+          <w:szCs w:val="28"/>
+        </w:rPr>
+      </w:pPr>
+    </w:p>
+    <w:p>
+      <w:pPr>
+        <w:pStyle w:val="Prrafodelista"/>
+        <w:numPr>
+          <w:ilvl w:val="0"/>
+          <w:numId w:val="21"/>
+        </w:numPr>
+        <w:jc w:val="both"/>
+        <w:rPr>
+          <w:sz w:val="28"/>
+          <w:szCs w:val="28"/>
+        </w:rPr>
+      </w:pPr>
+      <w:r>
+        <w:rPr>
+          <w:sz w:val="28"/>
+          <w:szCs w:val="28"/>
+        </w:rPr>
+        <w:t>Búsqueda exhaustiva: Este método consiste en probar todas las posibles soluciones y seleccionar la mejor. Este método es efectivo para problemas pequeños, pero no es viable para problemas grandes debido al gran número de posibles soluciones.</w:t>
+      </w:r>
+    </w:p>
+    <w:p>
+      <w:pPr>
+        <w:pStyle w:val="Prrafodelista"/>
+        <w:numPr>
+          <w:ilvl w:val="0"/>
+          <w:numId w:val="21"/>
+        </w:numPr>
+        <w:jc w:val="both"/>
+        <w:rPr>
+          <w:sz w:val="28"/>
+          <w:szCs w:val="28"/>
+        </w:rPr>
+      </w:pPr>
+      <w:r>
+        <w:rPr>
+          <w:sz w:val="28"/>
+          <w:szCs w:val="28"/>
+        </w:rPr>
+        <w:t>Algoritmos de gradiente: Estos algoritmos utilizan el gradiente de la función objetivo para encontrar la solución óptima. El algoritmo más común es el método del gradiente descendente, que busca el mínimo de la función iterativamente.</w:t>
+      </w:r>
+    </w:p>
+    <w:p>
+      <w:pPr>
+        <w:pStyle w:val="Prrafodelista"/>
+        <w:numPr>
+          <w:ilvl w:val="0"/>
+          <w:numId w:val="21"/>
+        </w:numPr>
+        <w:jc w:val="both"/>
+        <w:rPr>
+          <w:sz w:val="28"/>
+          <w:szCs w:val="28"/>
+        </w:rPr>
+      </w:pPr>
+      <w:r>
+        <w:rPr>
+          <w:sz w:val="28"/>
+          <w:szCs w:val="28"/>
+        </w:rPr>
+        <w:t>Métodos de optimización basados en población: Estos métodos se basan en la evolución de una población de soluciones para encontrar la mejor solución. Los algoritmos más comunes son el algoritmo genético y el algoritmo de enjambre de partículas.</w:t>
+      </w:r>
+    </w:p>
+    <w:p>
+      <w:pPr>
+        <w:pStyle w:val="Prrafodelista"/>
+        <w:numPr>
+          <w:ilvl w:val="0"/>
+          <w:numId w:val="21"/>
+        </w:numPr>
+        <w:jc w:val="both"/>
+        <w:rPr>
+          <w:sz w:val="28"/>
+          <w:szCs w:val="28"/>
+        </w:rPr>
+      </w:pPr>
+      <w:r>
+        <w:rPr>
+          <w:sz w:val="28"/>
+          <w:szCs w:val="28"/>
+        </w:rPr>
+        <w:t>Métodos de optimización convexa: Estos métodos se utilizan para resolver problemas de optimización convexa, donde la función objetivo es convexa. Los algoritmos más comunes son el método de Newton y el método de puntos interiores.</w:t>
+      </w:r>
+    </w:p>
+    <w:p>
+      <w:pPr>
+        <w:jc w:val="both"/>
+        <w:rPr>
+          <w:sz w:val="28"/>
+          <w:szCs w:val="28"/>
+        </w:rPr>
+      </w:pPr>
+      <w:r>
+        <w:rPr>
+          <w:sz w:val="28"/>
+          <w:szCs w:val="28"/>
+        </w:rPr>
+        <w:t>Los algoritmos de optimización como el de la escalada (Hill-</w:t>
+      </w:r>
+      <w:proofErr w:type="spellStart"/>
+      <w:r>
+        <w:rPr>
+          <w:sz w:val="28"/>
+          <w:szCs w:val="28"/>
+        </w:rPr>
+        <w:t>Climbing</w:t>
+      </w:r>
+      <w:proofErr w:type="spellEnd"/>
+      <w:r>
+        <w:rPr>
+          <w:sz w:val="28"/>
+          <w:szCs w:val="28"/>
+        </w:rPr>
+        <w:t>), enfriamiento simulado (</w:t>
+      </w:r>
+      <w:proofErr w:type="spellStart"/>
+      <w:r>
+        <w:rPr>
+          <w:sz w:val="28"/>
+          <w:szCs w:val="28"/>
+        </w:rPr>
+        <w:t>Simulated</w:t>
+      </w:r>
+      <w:proofErr w:type="spellEnd"/>
+      <w:r>
+        <w:rPr>
+          <w:sz w:val="28"/>
+          <w:szCs w:val="28"/>
+        </w:rPr>
+        <w:t xml:space="preserve"> </w:t>
+      </w:r>
+      <w:proofErr w:type="spellStart"/>
+      <w:r>
+        <w:rPr>
+          <w:sz w:val="28"/>
+          <w:szCs w:val="28"/>
+        </w:rPr>
+        <w:t>Annealing</w:t>
+      </w:r>
+      <w:proofErr w:type="spellEnd"/>
+      <w:r>
+        <w:rPr>
+          <w:sz w:val="28"/>
+          <w:szCs w:val="28"/>
+        </w:rPr>
+        <w:t>) y algoritmos genéticos son técnicas de búsqueda heurísticas que se utilizan para resolver problemas de optimización. A continuación, se describen brevemente cada uno de ellos:</w:t>
+      </w:r>
+    </w:p>
+    <w:p>
+      <w:pPr>
+        <w:jc w:val="both"/>
+        <w:rPr>
+          <w:sz w:val="28"/>
+          <w:szCs w:val="28"/>
+        </w:rPr>
+      </w:pPr>
+    </w:p>
+    <w:p>
+      <w:pPr>
+        <w:pStyle w:val="Prrafodelista"/>
+        <w:numPr>
+          <w:ilvl w:val="0"/>
+          <w:numId w:val="23"/>
+        </w:numPr>
+        <w:jc w:val="both"/>
+        <w:rPr>
+          <w:sz w:val="28"/>
+          <w:szCs w:val="28"/>
+        </w:rPr>
+      </w:pPr>
+      <w:r>
+        <w:rPr>
+          <w:sz w:val="28"/>
+          <w:szCs w:val="28"/>
+        </w:rPr>
+        <w:t>Algoritmo de la escalada (Hill-</w:t>
+      </w:r>
+      <w:proofErr w:type="spellStart"/>
+      <w:r>
+        <w:rPr>
+          <w:sz w:val="28"/>
+          <w:szCs w:val="28"/>
+        </w:rPr>
+        <w:t>Climbing</w:t>
+      </w:r>
+      <w:proofErr w:type="spellEnd"/>
+      <w:r>
+        <w:rPr>
+          <w:sz w:val="28"/>
+          <w:szCs w:val="28"/>
+        </w:rPr>
+        <w:t>): Este algoritmo es una técnica de búsqueda local que comienza con una solución inicial y se mueve a la mejor solución vecina en cada iteración. La solución final es el óptimo local que se alcanza. Este algoritmo funciona bien para problemas pequeños y simples, pero puede quedar atrapado en óptimos locales si el espacio de búsqueda es grande o hay múltiples óptimos locales.</w:t>
+      </w:r>
+    </w:p>
+    <w:p>
+      <w:pPr>
+        <w:jc w:val="both"/>
+        <w:rPr>
+          <w:sz w:val="28"/>
+          <w:szCs w:val="28"/>
+        </w:rPr>
+      </w:pPr>
+    </w:p>
+    <w:p>
+      <w:pPr>
+        <w:pStyle w:val="Prrafodelista"/>
+        <w:numPr>
+          <w:ilvl w:val="0"/>
+          <w:numId w:val="23"/>
+        </w:numPr>
+        <w:jc w:val="both"/>
+        <w:rPr>
+          <w:sz w:val="28"/>
+          <w:szCs w:val="28"/>
+        </w:rPr>
+      </w:pPr>
+      <w:r>
+        <w:rPr>
+          <w:sz w:val="28"/>
+          <w:szCs w:val="28"/>
+        </w:rPr>
+        <w:t>Enfriamiento simulado (</w:t>
+      </w:r>
+      <w:proofErr w:type="spellStart"/>
+      <w:r>
+        <w:rPr>
+          <w:sz w:val="28"/>
+          <w:szCs w:val="28"/>
+        </w:rPr>
+        <w:t>Simulated</w:t>
+      </w:r>
+      <w:proofErr w:type="spellEnd"/>
+      <w:r>
+        <w:rPr>
+          <w:sz w:val="28"/>
+          <w:szCs w:val="28"/>
+        </w:rPr>
+        <w:t xml:space="preserve"> </w:t>
+      </w:r>
+      <w:proofErr w:type="spellStart"/>
+      <w:r>
+        <w:rPr>
+          <w:sz w:val="28"/>
+          <w:szCs w:val="28"/>
+        </w:rPr>
+        <w:t>Annealing</w:t>
+      </w:r>
+      <w:proofErr w:type="spellEnd"/>
+      <w:r>
+        <w:rPr>
+          <w:sz w:val="28"/>
+          <w:szCs w:val="28"/>
+        </w:rPr>
+        <w:t xml:space="preserve">): Este algoritmo es una técnica de búsqueda global que permite que el algoritmo salte de óptimos locales. En cada iteración, el algoritmo selecciona una solución </w:t>
+      </w:r>
+      <w:r>
+        <w:rPr>
+          <w:sz w:val="28"/>
+          <w:szCs w:val="28"/>
+        </w:rPr>
+        <w:lastRenderedPageBreak/>
+        <w:t>vecina al azar y decide si debe aceptarla o no. La probabilidad de aceptación disminuye a medida que el algoritmo avanza y se acerca al óptimo global. Este algoritmo funciona bien para problemas grandes y complejos, pero puede requerir más tiempo de ejecución.</w:t>
+      </w:r>
+    </w:p>
+    <w:p>
+      <w:pPr>
+        <w:jc w:val="both"/>
+        <w:rPr>
+          <w:sz w:val="28"/>
+          <w:szCs w:val="28"/>
+        </w:rPr>
+      </w:pPr>
+    </w:p>
+    <w:p>
+      <w:pPr>
+        <w:pStyle w:val="Prrafodelista"/>
+        <w:numPr>
+          <w:ilvl w:val="0"/>
+          <w:numId w:val="23"/>
+        </w:numPr>
+        <w:jc w:val="both"/>
+        <w:rPr>
+          <w:sz w:val="28"/>
+          <w:szCs w:val="28"/>
+        </w:rPr>
+      </w:pPr>
+      <w:r>
+        <w:rPr>
+          <w:sz w:val="28"/>
+          <w:szCs w:val="28"/>
+        </w:rPr>
+        <w:t>Algoritmos genéticos: Los algoritmos genéticos son técnicas de búsqueda poblacionales inspiradas en la evolución biológica. La población inicial se genera aleatoriamente y se evalúa su aptitud en función de la función objetivo. Luego, se seleccionan los individuos más aptos para la reproducción y se generan nuevas soluciones mediante operaciones de cruce y mutación. Este proceso se repite hasta que se alcanza una solución satisfactoria. Este algoritmo es eficaz para problemas complejos y grandes, pero puede requerir una gran cantidad de recursos computacionales.</w:t>
+      </w:r>
+    </w:p>
+    <w:p>
+      <w:pPr>
+        <w:jc w:val="both"/>
+        <w:rPr>
+          <w:sz w:val="28"/>
+          <w:szCs w:val="28"/>
+        </w:rPr>
+      </w:pPr>
     </w:p>
     <w:p>
       <w:pPr>
@@ -176,21 +1643,812 @@
           <w:szCs w:val="28"/>
         </w:rPr>
       </w:pPr>
-    </w:p>
-    <w:p>
-      <w:pPr>
-        <w:jc w:val="both"/>
-        <w:rPr>
-          <w:sz w:val="28"/>
-          <w:szCs w:val="28"/>
-        </w:rPr>
-      </w:pPr>
-      <w:r>
-        <w:rPr>
+      <w:r>
+        <w:rPr>
+          <w:sz w:val="28"/>
+          <w:szCs w:val="28"/>
+        </w:rPr>
+        <w:t>a inteligencia artificial (IA) se divide en varias áreas de investigación, y el conocimiento y razonamiento son dos áreas importantes de la IA que se enfocan en la representación del conocimiento y la toma de decisiones.</w:t>
+      </w:r>
+    </w:p>
+    <w:p>
+      <w:pPr>
+        <w:jc w:val="both"/>
+        <w:rPr>
+          <w:sz w:val="28"/>
+          <w:szCs w:val="28"/>
+        </w:rPr>
+      </w:pPr>
+    </w:p>
+    <w:p>
+      <w:pPr>
+        <w:jc w:val="both"/>
+        <w:rPr>
+          <w:sz w:val="28"/>
+          <w:szCs w:val="28"/>
+        </w:rPr>
+      </w:pPr>
+      <w:r>
+        <w:rPr>
+          <w:sz w:val="28"/>
+          <w:szCs w:val="28"/>
+        </w:rPr>
+        <w:t>La representación del conocimiento se refiere a la forma en que se puede almacenar y manipular el conocimiento en una computadora. Los sistemas de inteligencia artificial necesitan una forma de representar el conocimiento para poder procesarlo y tomar decisiones informadas. Algunos ejemplos de técnicas de representación del conocimiento incluyen ontologías, redes semánticas y marcos.</w:t>
+      </w:r>
+    </w:p>
+    <w:p>
+      <w:pPr>
+        <w:jc w:val="both"/>
+        <w:rPr>
+          <w:sz w:val="28"/>
+          <w:szCs w:val="28"/>
+        </w:rPr>
+      </w:pPr>
+    </w:p>
+    <w:p>
+      <w:pPr>
+        <w:jc w:val="both"/>
+        <w:rPr>
+          <w:sz w:val="28"/>
+          <w:szCs w:val="28"/>
+        </w:rPr>
+      </w:pPr>
+      <w:r>
+        <w:rPr>
+          <w:sz w:val="28"/>
+          <w:szCs w:val="28"/>
+        </w:rPr>
+        <w:t xml:space="preserve">El razonamiento, por otro lado, se refiere a la capacidad de un sistema de inteligencia artificial para procesar información y tomar decisiones informadas basadas en esa información. Algunas técnicas comunes de razonamiento </w:t>
+      </w:r>
+      <w:r>
+        <w:rPr>
+          <w:sz w:val="28"/>
+          <w:szCs w:val="28"/>
+        </w:rPr>
+        <w:lastRenderedPageBreak/>
+        <w:t>incluyen la lógica proposicional, la lógica de primer orden y la programación lógica.</w:t>
+      </w:r>
+    </w:p>
+    <w:p>
+      <w:pPr>
+        <w:jc w:val="both"/>
+        <w:rPr>
+          <w:sz w:val="28"/>
+          <w:szCs w:val="28"/>
+        </w:rPr>
+      </w:pPr>
+    </w:p>
+    <w:p>
+      <w:pPr>
+        <w:jc w:val="both"/>
+        <w:rPr>
+          <w:sz w:val="28"/>
+          <w:szCs w:val="28"/>
+        </w:rPr>
+      </w:pPr>
+      <w:r>
+        <w:rPr>
+          <w:sz w:val="28"/>
+          <w:szCs w:val="28"/>
+        </w:rPr>
+        <w:t>La combinación de la representación del conocimiento y el razonamiento permite a los sistemas de inteligencia artificial procesar grandes cantidades de información y tomar decisiones informadas en un amplio rango de situaciones. Algunos ejemplos de sistemas de inteligencia artificial que utilizan estas técnicas incluyen sistemas expertos, sistemas de diagnóstico médico y sistemas de recomendación.</w:t>
+      </w:r>
+    </w:p>
+    <w:p>
+      <w:pPr>
+        <w:jc w:val="both"/>
+        <w:rPr>
+          <w:sz w:val="28"/>
+          <w:szCs w:val="28"/>
+        </w:rPr>
+      </w:pPr>
+    </w:p>
+    <w:p>
+      <w:pPr>
+        <w:jc w:val="both"/>
+        <w:rPr>
+          <w:sz w:val="28"/>
+          <w:szCs w:val="28"/>
+        </w:rPr>
+      </w:pPr>
+      <w:r>
+        <w:rPr>
+          <w:sz w:val="28"/>
+          <w:szCs w:val="28"/>
+        </w:rPr>
+        <w:t>En resumen, el área de conocimiento y razonamiento de la inteligencia artificial se enfoca en la representación del conocimiento y la toma de decisiones informadas. Estas técnicas son importantes para permitir que los sistemas de inteligencia artificial procesen grandes cantidades de información y tomen decisiones informadas en una amplia gama de situaciones.</w:t>
+      </w:r>
+    </w:p>
+    <w:p>
+      <w:pPr>
+        <w:jc w:val="both"/>
+        <w:rPr>
+          <w:sz w:val="28"/>
+          <w:szCs w:val="28"/>
+        </w:rPr>
+      </w:pPr>
+    </w:p>
+    <w:p>
+      <w:pPr>
+        <w:jc w:val="both"/>
+        <w:rPr>
+          <w:b/>
+          <w:bCs/>
+          <w:sz w:val="28"/>
+          <w:szCs w:val="28"/>
+        </w:rPr>
+      </w:pPr>
+      <w:r>
+        <w:rPr>
+          <w:b/>
+          <w:bCs/>
+          <w:sz w:val="28"/>
+          <w:szCs w:val="28"/>
+        </w:rPr>
+        <w:t>L</w:t>
+      </w:r>
+      <w:r>
+        <w:rPr>
+          <w:b/>
+          <w:bCs/>
+          <w:sz w:val="28"/>
+          <w:szCs w:val="28"/>
+        </w:rPr>
+        <w:t>ógica de predicados y la lógica de primer orden</w:t>
+      </w:r>
+    </w:p>
+    <w:p>
+      <w:pPr>
+        <w:jc w:val="both"/>
+        <w:rPr>
+          <w:sz w:val="28"/>
+          <w:szCs w:val="28"/>
+        </w:rPr>
+      </w:pPr>
+      <w:r>
+        <w:rPr>
+          <w:sz w:val="28"/>
+          <w:szCs w:val="28"/>
+        </w:rPr>
+        <w:t>La lógica de predicados es una extensión de la lógica proposicional, que permite la representación de proposiciones más complejas y el razonamiento sobre ellas. La lógica de predicados se basa en el uso de predicados, que son relaciones entre objetos o variables. Los predicados se combinan para formar proposiciones complejas, que pueden ser verdaderas o falsas.</w:t>
+      </w:r>
+    </w:p>
+    <w:p>
+      <w:pPr>
+        <w:jc w:val="both"/>
+        <w:rPr>
+          <w:sz w:val="28"/>
+          <w:szCs w:val="28"/>
+        </w:rPr>
+      </w:pPr>
+    </w:p>
+    <w:p>
+      <w:pPr>
+        <w:jc w:val="both"/>
+        <w:rPr>
+          <w:sz w:val="28"/>
+          <w:szCs w:val="28"/>
+        </w:rPr>
+      </w:pPr>
+      <w:r>
+        <w:rPr>
+          <w:sz w:val="28"/>
+          <w:szCs w:val="28"/>
+        </w:rPr>
+        <w:t>La lógica de primer orden, también conocida como lógica de predicados de primer orden, es una extensión de la lógica de predicados que permite la cuantificación de variables. En la lógica de primer orden, los predicados se aplican a objetos individuales y se pueden cuantificar variables para indicar que un predicado es verdadero para todos o algunos objetos. La lógica de primer orden también permite la definición de funciones y la creación de relaciones entre diferentes predicados.</w:t>
+      </w:r>
+    </w:p>
+    <w:p>
+      <w:pPr>
+        <w:jc w:val="both"/>
+        <w:rPr>
+          <w:sz w:val="28"/>
+          <w:szCs w:val="28"/>
+        </w:rPr>
+      </w:pPr>
+    </w:p>
+    <w:p>
+      <w:pPr>
+        <w:jc w:val="both"/>
+        <w:rPr>
+          <w:sz w:val="28"/>
+          <w:szCs w:val="28"/>
+        </w:rPr>
+      </w:pPr>
+      <w:r>
+        <w:rPr>
+          <w:sz w:val="28"/>
+          <w:szCs w:val="28"/>
+        </w:rPr>
+        <w:t>La lógica de primer orden es muy útil en la representación del conocimiento en sistemas de inteligencia artificial y en la inferencia sobre ese conocimiento. Se utiliza ampliamente en el modelado de sistemas expertos y en la resolución de problemas de planificación y razonamiento.</w:t>
+      </w:r>
+    </w:p>
+    <w:p>
+      <w:pPr>
+        <w:jc w:val="both"/>
+        <w:rPr>
+          <w:sz w:val="28"/>
+          <w:szCs w:val="28"/>
+        </w:rPr>
+      </w:pPr>
+    </w:p>
+    <w:p>
+      <w:pPr>
+        <w:jc w:val="both"/>
+        <w:rPr>
+          <w:sz w:val="28"/>
+          <w:szCs w:val="28"/>
+        </w:rPr>
+      </w:pPr>
+      <w:r>
+        <w:rPr>
+          <w:sz w:val="28"/>
+          <w:szCs w:val="28"/>
+        </w:rPr>
+        <w:t>En resumen, la lógica de predicados y la lógica de primer orden son conceptos importantes en la lógica matemática y la inteligencia artificial. La lógica de predicados permite la representación de proposiciones complejas y la lógica de primer orden permite la cuantificación de variables y la definición de funciones y relaciones entre predicados. La lógica de primer orden se utiliza ampliamente en la representación del conocimiento en sistemas de inteligencia artificial y en la resolución de problemas de planificación y razonamiento.</w:t>
+      </w:r>
+    </w:p>
+    <w:p>
+      <w:pPr>
+        <w:jc w:val="both"/>
+        <w:rPr>
+          <w:sz w:val="28"/>
+          <w:szCs w:val="28"/>
+        </w:rPr>
+      </w:pPr>
+      <w:r>
+        <w:rPr>
+          <w:sz w:val="28"/>
+          <w:szCs w:val="28"/>
+        </w:rPr>
+        <w:t>Aquí te presento algunos ejemplos de la lógica de predicados y la lógica de primer orden:</w:t>
+      </w:r>
+    </w:p>
+    <w:p>
+      <w:pPr>
+        <w:jc w:val="both"/>
+        <w:rPr>
+          <w:sz w:val="28"/>
+          <w:szCs w:val="28"/>
+        </w:rPr>
+      </w:pPr>
+    </w:p>
+    <w:p>
+      <w:pPr>
+        <w:jc w:val="both"/>
+        <w:rPr>
+          <w:sz w:val="28"/>
+          <w:szCs w:val="28"/>
+        </w:rPr>
+      </w:pPr>
+      <w:r>
+        <w:rPr>
+          <w:sz w:val="28"/>
+          <w:szCs w:val="28"/>
+        </w:rPr>
+        <w:t>Ejemplo de lógica de predicados:</w:t>
+      </w:r>
+    </w:p>
+    <w:p>
+      <w:pPr>
+        <w:ind w:left="708"/>
+        <w:jc w:val="both"/>
+        <w:rPr>
+          <w:sz w:val="28"/>
+          <w:szCs w:val="28"/>
+        </w:rPr>
+      </w:pPr>
+      <w:r>
+        <w:rPr>
+          <w:sz w:val="28"/>
+          <w:szCs w:val="28"/>
+        </w:rPr>
+        <w:t>Supongamos que tenemos dos predicados: "</w:t>
+      </w:r>
+      <w:proofErr w:type="spellStart"/>
+      <w:r>
+        <w:rPr>
+          <w:sz w:val="28"/>
+          <w:szCs w:val="28"/>
+        </w:rPr>
+        <w:t>esPar</w:t>
+      </w:r>
+      <w:proofErr w:type="spellEnd"/>
+      <w:r>
+        <w:rPr>
+          <w:sz w:val="28"/>
+          <w:szCs w:val="28"/>
+        </w:rPr>
+        <w:t>(x)", que indica si un número es par o no, y "</w:t>
+      </w:r>
+      <w:proofErr w:type="spellStart"/>
+      <w:r>
+        <w:rPr>
+          <w:sz w:val="28"/>
+          <w:szCs w:val="28"/>
+        </w:rPr>
+        <w:t>esPrimo</w:t>
+      </w:r>
+      <w:proofErr w:type="spellEnd"/>
+      <w:r>
+        <w:rPr>
+          <w:sz w:val="28"/>
+          <w:szCs w:val="28"/>
+        </w:rPr>
+        <w:t xml:space="preserve">(x)", que indica si un número es primo o no. Podemos utilizar estos predicados para construir proposiciones más complejas, </w:t>
+      </w:r>
+      <w:proofErr w:type="gramStart"/>
+      <w:r>
+        <w:rPr>
+          <w:sz w:val="28"/>
+          <w:szCs w:val="28"/>
+        </w:rPr>
+        <w:t>como</w:t>
+      </w:r>
+      <w:proofErr w:type="gramEnd"/>
+      <w:r>
+        <w:rPr>
+          <w:sz w:val="28"/>
+          <w:szCs w:val="28"/>
+        </w:rPr>
+        <w:t xml:space="preserve"> por ejemplo:</w:t>
+      </w:r>
+    </w:p>
+    <w:p>
+      <w:pPr>
+        <w:ind w:left="708"/>
+        <w:jc w:val="both"/>
+        <w:rPr>
+          <w:sz w:val="28"/>
+          <w:szCs w:val="28"/>
+        </w:rPr>
+      </w:pPr>
+    </w:p>
+    <w:p>
+      <w:pPr>
+        <w:ind w:left="708"/>
+        <w:jc w:val="both"/>
+        <w:rPr>
+          <w:sz w:val="28"/>
+          <w:szCs w:val="28"/>
+        </w:rPr>
+      </w:pPr>
+      <w:r>
+        <w:rPr>
+          <w:sz w:val="28"/>
+          <w:szCs w:val="28"/>
+        </w:rPr>
+        <w:t>"Para todo x, si x es par entonces no es primo"</w:t>
+      </w:r>
+    </w:p>
+    <w:p>
+      <w:pPr>
+        <w:ind w:left="708"/>
+        <w:jc w:val="both"/>
+        <w:rPr>
+          <w:sz w:val="28"/>
+          <w:szCs w:val="28"/>
+        </w:rPr>
+      </w:pPr>
+      <w:r>
+        <w:rPr>
+          <w:sz w:val="28"/>
+          <w:szCs w:val="28"/>
+        </w:rPr>
+        <w:t>"Existe un x tal que x es primo y x es mayor que 10"</w:t>
+      </w:r>
+    </w:p>
+    <w:p>
+      <w:pPr>
+        <w:jc w:val="both"/>
+        <w:rPr>
+          <w:sz w:val="28"/>
+          <w:szCs w:val="28"/>
+        </w:rPr>
+      </w:pPr>
+      <w:r>
+        <w:rPr>
+          <w:sz w:val="28"/>
+          <w:szCs w:val="28"/>
+        </w:rPr>
+        <w:t>Ejemplo de lógica de primer orden:</w:t>
+      </w:r>
+    </w:p>
+    <w:p>
+      <w:pPr>
+        <w:ind w:left="708"/>
+        <w:jc w:val="both"/>
+        <w:rPr>
+          <w:sz w:val="28"/>
+          <w:szCs w:val="28"/>
+        </w:rPr>
+      </w:pPr>
+      <w:r>
+        <w:rPr>
+          <w:sz w:val="28"/>
+          <w:szCs w:val="28"/>
+        </w:rPr>
+        <w:t>Supongamos que tenemos una función "edad(x)", que indica la edad de una persona x, y un predicado "</w:t>
+      </w:r>
+      <w:proofErr w:type="spellStart"/>
+      <w:r>
+        <w:rPr>
+          <w:sz w:val="28"/>
+          <w:szCs w:val="28"/>
+        </w:rPr>
+        <w:t>esMayorDeEdad</w:t>
+      </w:r>
+      <w:proofErr w:type="spellEnd"/>
+      <w:r>
+        <w:rPr>
+          <w:sz w:val="28"/>
+          <w:szCs w:val="28"/>
+        </w:rPr>
+        <w:t xml:space="preserve">(x)" que indica si una persona es mayor de edad o no (mayor de 18 años). Podemos utilizar la </w:t>
+      </w:r>
+      <w:r>
+        <w:rPr>
+          <w:sz w:val="28"/>
+          <w:szCs w:val="28"/>
+        </w:rPr>
+        <w:lastRenderedPageBreak/>
+        <w:t xml:space="preserve">lógica de primer orden para expresar proposiciones más complejas, </w:t>
+      </w:r>
+      <w:r>
+        <w:rPr>
+          <w:sz w:val="28"/>
+          <w:szCs w:val="28"/>
+        </w:rPr>
+        <w:t>como,</w:t>
+      </w:r>
+      <w:r>
+        <w:rPr>
+          <w:sz w:val="28"/>
+          <w:szCs w:val="28"/>
+        </w:rPr>
+        <w:t xml:space="preserve"> por ejemplo:</w:t>
+      </w:r>
+    </w:p>
+    <w:p>
+      <w:pPr>
+        <w:ind w:left="708"/>
+        <w:jc w:val="both"/>
+        <w:rPr>
+          <w:sz w:val="28"/>
+          <w:szCs w:val="28"/>
+        </w:rPr>
+      </w:pPr>
+    </w:p>
+    <w:p>
+      <w:pPr>
+        <w:ind w:left="708"/>
+        <w:jc w:val="both"/>
+        <w:rPr>
+          <w:sz w:val="28"/>
+          <w:szCs w:val="28"/>
+        </w:rPr>
+      </w:pPr>
+      <w:r>
+        <w:rPr>
+          <w:sz w:val="28"/>
+          <w:szCs w:val="28"/>
+        </w:rPr>
+        <w:t>"Para todo x, si la edad de x es mayor que 18 entonces x es mayor de edad"</w:t>
+      </w:r>
+    </w:p>
+    <w:p>
+      <w:pPr>
+        <w:ind w:left="708"/>
+        <w:jc w:val="both"/>
+        <w:rPr>
+          <w:sz w:val="28"/>
+          <w:szCs w:val="28"/>
+        </w:rPr>
+      </w:pPr>
+      <w:r>
+        <w:rPr>
+          <w:sz w:val="28"/>
+          <w:szCs w:val="28"/>
+        </w:rPr>
+        <w:t>"Existe un x tal que la edad de x es mayor que 30 y x es mayor de edad"</w:t>
+      </w:r>
+    </w:p>
+    <w:p>
+      <w:pPr>
+        <w:ind w:left="708"/>
+        <w:jc w:val="both"/>
+        <w:rPr>
+          <w:sz w:val="28"/>
+          <w:szCs w:val="28"/>
+        </w:rPr>
+      </w:pPr>
+      <w:r>
+        <w:rPr>
+          <w:sz w:val="28"/>
+          <w:szCs w:val="28"/>
+        </w:rPr>
+        <w:t>Estos son solo algunos ejemplos simples de la lógica de predicados y la lógica de primer orden, pero estas herramientas pueden utilizarse para representar proposiciones y conocimiento mucho más complejos y sofisticados.</w:t>
+      </w:r>
+    </w:p>
+    <w:p>
+      <w:pPr>
+        <w:ind w:left="708"/>
+        <w:jc w:val="both"/>
+        <w:rPr>
+          <w:sz w:val="28"/>
+          <w:szCs w:val="28"/>
+        </w:rPr>
+      </w:pPr>
+    </w:p>
+    <w:p>
+      <w:pPr>
+        <w:jc w:val="both"/>
+        <w:rPr>
+          <w:b/>
+          <w:bCs/>
+          <w:sz w:val="28"/>
+          <w:szCs w:val="28"/>
+        </w:rPr>
+      </w:pPr>
+      <w:r>
+        <w:rPr>
+          <w:b/>
+          <w:bCs/>
           <w:sz w:val="28"/>
           <w:szCs w:val="28"/>
         </w:rPr>
         <w:t>Aprendizaje:</w:t>
+      </w:r>
+    </w:p>
+    <w:p>
+      <w:pPr>
+        <w:jc w:val="both"/>
+        <w:rPr>
+          <w:sz w:val="28"/>
+          <w:szCs w:val="28"/>
+        </w:rPr>
+      </w:pPr>
+      <w:r>
+        <w:rPr>
+          <w:sz w:val="28"/>
+          <w:szCs w:val="28"/>
+        </w:rPr>
+        <w:t xml:space="preserve">Machine </w:t>
+      </w:r>
+      <w:proofErr w:type="spellStart"/>
+      <w:r>
+        <w:rPr>
+          <w:sz w:val="28"/>
+          <w:szCs w:val="28"/>
+        </w:rPr>
+        <w:t>learning</w:t>
+      </w:r>
+      <w:proofErr w:type="spellEnd"/>
+      <w:r>
+        <w:rPr>
+          <w:sz w:val="28"/>
+          <w:szCs w:val="28"/>
+        </w:rPr>
+        <w:t xml:space="preserve"> (aprendizaje automático) es una rama de la inteligencia artificial que se enfoca en el desarrollo de algoritmos y técnicas que permiten a los sistemas informáticos aprender y mejorar automáticamente a través de la experiencia, sin necesidad de ser programados explícitamente para cada tarea.</w:t>
+      </w:r>
+    </w:p>
+    <w:p>
+      <w:pPr>
+        <w:jc w:val="both"/>
+        <w:rPr>
+          <w:sz w:val="28"/>
+          <w:szCs w:val="28"/>
+        </w:rPr>
+      </w:pPr>
+      <w:r>
+        <w:rPr>
+          <w:sz w:val="28"/>
+          <w:szCs w:val="28"/>
+        </w:rPr>
+        <w:t xml:space="preserve">En lugar de utilizar reglas y algoritmos programados manualmente para realizar una tarea específica, el machine </w:t>
+      </w:r>
+      <w:proofErr w:type="spellStart"/>
+      <w:r>
+        <w:rPr>
+          <w:sz w:val="28"/>
+          <w:szCs w:val="28"/>
+        </w:rPr>
+        <w:t>learning</w:t>
+      </w:r>
+      <w:proofErr w:type="spellEnd"/>
+      <w:r>
+        <w:rPr>
+          <w:sz w:val="28"/>
+          <w:szCs w:val="28"/>
+        </w:rPr>
+        <w:t xml:space="preserve"> se basa en la capacidad de las máquinas para aprender y adaptarse a partir de los datos que se les proporcionan. El proceso de aprendizaje implica la identificación de patrones y relaciones en los datos, y la creación de modelos matemáticos que se utilizan para hacer predicciones o tomar decisiones.</w:t>
+      </w:r>
+    </w:p>
+    <w:p>
+      <w:pPr>
+        <w:jc w:val="both"/>
+        <w:rPr>
+          <w:sz w:val="28"/>
+          <w:szCs w:val="28"/>
+        </w:rPr>
+      </w:pPr>
+      <w:r>
+        <w:rPr>
+          <w:sz w:val="28"/>
+          <w:szCs w:val="28"/>
+        </w:rPr>
+        <w:t>Los tres tipos principales de aprendizaje en inteligencia artificial son el aprendizaje supervisado, el aprendizaje no supervisado y el aprendizaje por refuerzo.</w:t>
+      </w:r>
+    </w:p>
+    <w:p>
+      <w:pPr>
+        <w:jc w:val="both"/>
+        <w:rPr>
+          <w:sz w:val="28"/>
+          <w:szCs w:val="28"/>
+        </w:rPr>
+      </w:pPr>
+    </w:p>
+    <w:p>
+      <w:pPr>
+        <w:pStyle w:val="Prrafodelista"/>
+        <w:numPr>
+          <w:ilvl w:val="0"/>
+          <w:numId w:val="25"/>
+        </w:numPr>
+        <w:jc w:val="both"/>
+        <w:rPr>
+          <w:sz w:val="28"/>
+          <w:szCs w:val="28"/>
+        </w:rPr>
+      </w:pPr>
+      <w:r>
+        <w:rPr>
+          <w:sz w:val="28"/>
+          <w:szCs w:val="28"/>
+        </w:rPr>
+        <w:t xml:space="preserve">Aprendizaje supervisado: en el aprendizaje supervisado, el modelo de inteligencia artificial se entrena utilizando un conjunto de datos de entrenamiento etiquetados. Cada muestra de datos de entrenamiento </w:t>
+      </w:r>
+      <w:r>
+        <w:rPr>
+          <w:sz w:val="28"/>
+          <w:szCs w:val="28"/>
+        </w:rPr>
+        <w:lastRenderedPageBreak/>
+        <w:t>incluye una entrada y una salida deseada correspondiente, y el modelo ajusta sus parámetros para minimizar la diferencia entre sus salidas predichas y las salidas deseadas. Una vez entrenado el modelo, se puede utilizar para hacer predicciones en datos no vistos con una precisión razonablemente alta. Ejemplos de aplicaciones de aprendizaje supervisado incluyen la clasificación de imágenes, el reconocimiento de voz y la predicción de precios de bienes raíces.</w:t>
+      </w:r>
+    </w:p>
+    <w:p>
+      <w:pPr>
+        <w:jc w:val="both"/>
+        <w:rPr>
+          <w:sz w:val="28"/>
+          <w:szCs w:val="28"/>
+        </w:rPr>
+      </w:pPr>
+    </w:p>
+    <w:p>
+      <w:pPr>
+        <w:pStyle w:val="Prrafodelista"/>
+        <w:numPr>
+          <w:ilvl w:val="0"/>
+          <w:numId w:val="24"/>
+        </w:numPr>
+        <w:jc w:val="both"/>
+        <w:rPr>
+          <w:sz w:val="28"/>
+          <w:szCs w:val="28"/>
+        </w:rPr>
+      </w:pPr>
+      <w:r>
+        <w:rPr>
+          <w:sz w:val="28"/>
+          <w:szCs w:val="28"/>
+        </w:rPr>
+        <w:t>Aprendizaje no supervisado: en el aprendizaje no supervisado, el modelo de inteligencia artificial se entrena en datos no etiquetados. El modelo intenta encontrar patrones y estructuras en los datos sin tener una salida deseada para comparar. Ejemplos de técnicas de aprendizaje no supervisado incluyen la agrupación de datos (</w:t>
+      </w:r>
+      <w:proofErr w:type="spellStart"/>
+      <w:r>
+        <w:rPr>
+          <w:sz w:val="28"/>
+          <w:szCs w:val="28"/>
+        </w:rPr>
+        <w:t>clustering</w:t>
+      </w:r>
+      <w:proofErr w:type="spellEnd"/>
+      <w:r>
+        <w:rPr>
+          <w:sz w:val="28"/>
+          <w:szCs w:val="28"/>
+        </w:rPr>
+        <w:t>), la reducción de la dimensionalidad (</w:t>
+      </w:r>
+      <w:proofErr w:type="spellStart"/>
+      <w:r>
+        <w:rPr>
+          <w:sz w:val="28"/>
+          <w:szCs w:val="28"/>
+        </w:rPr>
+        <w:t>dimensionality</w:t>
+      </w:r>
+      <w:proofErr w:type="spellEnd"/>
+      <w:r>
+        <w:rPr>
+          <w:sz w:val="28"/>
+          <w:szCs w:val="28"/>
+        </w:rPr>
+        <w:t xml:space="preserve"> </w:t>
+      </w:r>
+      <w:proofErr w:type="spellStart"/>
+      <w:r>
+        <w:rPr>
+          <w:sz w:val="28"/>
+          <w:szCs w:val="28"/>
+        </w:rPr>
+        <w:t>reduction</w:t>
+      </w:r>
+      <w:proofErr w:type="spellEnd"/>
+      <w:r>
+        <w:rPr>
+          <w:sz w:val="28"/>
+          <w:szCs w:val="28"/>
+        </w:rPr>
+        <w:t>) y la detección de anomalías. Las aplicaciones del aprendizaje no supervisado incluyen la segmentación de clientes y la exploración de grandes conjuntos de datos.</w:t>
+      </w:r>
+    </w:p>
+    <w:p>
+      <w:pPr>
+        <w:jc w:val="both"/>
+        <w:rPr>
+          <w:sz w:val="28"/>
+          <w:szCs w:val="28"/>
+        </w:rPr>
+      </w:pPr>
+    </w:p>
+    <w:p>
+      <w:pPr>
+        <w:pStyle w:val="Prrafodelista"/>
+        <w:numPr>
+          <w:ilvl w:val="0"/>
+          <w:numId w:val="24"/>
+        </w:numPr>
+        <w:jc w:val="both"/>
+        <w:rPr>
+          <w:sz w:val="28"/>
+          <w:szCs w:val="28"/>
+        </w:rPr>
+      </w:pPr>
+      <w:r>
+        <w:rPr>
+          <w:sz w:val="28"/>
+          <w:szCs w:val="28"/>
+        </w:rPr>
+        <w:t>Aprendizaje por refuerzo: en el aprendizaje por refuerzo, el modelo de inteligencia artificial aprende a tomar decisiones mediante la interacción con un entorno. El modelo toma una acción y recibe una recompensa o una penalización en función de si la acción es correcta o no. El objetivo del modelo es maximizar su recompensa total a lo largo del tiempo. Ejemplos de aplicaciones de aprendizaje por refuerzo incluyen el control de robots y los juegos de mesa.</w:t>
+      </w:r>
+    </w:p>
+    <w:p>
+      <w:pPr>
+        <w:jc w:val="both"/>
+        <w:rPr>
+          <w:sz w:val="28"/>
+          <w:szCs w:val="28"/>
+        </w:rPr>
+      </w:pPr>
+    </w:p>
+    <w:p>
+      <w:pPr>
+        <w:jc w:val="both"/>
+        <w:rPr>
+          <w:sz w:val="28"/>
+          <w:szCs w:val="28"/>
+        </w:rPr>
+      </w:pPr>
+      <w:r>
+        <w:rPr>
+          <w:sz w:val="28"/>
+          <w:szCs w:val="28"/>
+        </w:rPr>
+        <w:t>En resumen, los tres tipos principales de aprendizaje en inteligencia artificial son el aprendizaje supervisado, el aprendizaje no supervisado y el aprendizaje por refuerzo. Cada uno de ellos tiene sus propias técnicas y aplicaciones, y su elección depende del tipo de problema que se esté abordando.</w:t>
       </w:r>
     </w:p>
     <w:sectPr>
@@ -319,6 +2577,119 @@
     </w:lvl>
   </w:abstractNum>
   <w:abstractNum w:abstractNumId="1" w15:restartNumberingAfterBreak="0">
+    <w:nsid w:val="03E46981"/>
+    <w:multiLevelType w:val="hybridMultilevel"/>
+    <w:tmpl w:val="A4EA2BD2"/>
+    <w:lvl w:ilvl="0" w:tplc="080A0001">
+      <w:start w:val="1"/>
+      <w:numFmt w:val="bullet"/>
+      <w:lvlText w:val=""/>
+      <w:lvlJc w:val="left"/>
+      <w:pPr>
+        <w:ind w:left="720" w:hanging="360"/>
+      </w:pPr>
+      <w:rPr>
+        <w:rFonts w:ascii="Symbol" w:hAnsi="Symbol" w:hint="default"/>
+      </w:rPr>
+    </w:lvl>
+    <w:lvl w:ilvl="1" w:tplc="080A0003" w:tentative="1">
+      <w:start w:val="1"/>
+      <w:numFmt w:val="bullet"/>
+      <w:lvlText w:val="o"/>
+      <w:lvlJc w:val="left"/>
+      <w:pPr>
+        <w:ind w:left="1440" w:hanging="360"/>
+      </w:pPr>
+      <w:rPr>
+        <w:rFonts w:ascii="Courier New" w:hAnsi="Courier New" w:cs="Courier New" w:hint="default"/>
+      </w:rPr>
+    </w:lvl>
+    <w:lvl w:ilvl="2" w:tplc="080A0005" w:tentative="1">
+      <w:start w:val="1"/>
+      <w:numFmt w:val="bullet"/>
+      <w:lvlText w:val=""/>
+      <w:lvlJc w:val="left"/>
+      <w:pPr>
+        <w:ind w:left="2160" w:hanging="360"/>
+      </w:pPr>
+      <w:rPr>
+        <w:rFonts w:ascii="Wingdings" w:hAnsi="Wingdings" w:hint="default"/>
+      </w:rPr>
+    </w:lvl>
+    <w:lvl w:ilvl="3" w:tplc="080A0001" w:tentative="1">
+      <w:start w:val="1"/>
+      <w:numFmt w:val="bullet"/>
+      <w:lvlText w:val=""/>
+      <w:lvlJc w:val="left"/>
+      <w:pPr>
+        <w:ind w:left="2880" w:hanging="360"/>
+      </w:pPr>
+      <w:rPr>
+        <w:rFonts w:ascii="Symbol" w:hAnsi="Symbol" w:hint="default"/>
+      </w:rPr>
+    </w:lvl>
+    <w:lvl w:ilvl="4" w:tplc="080A0003" w:tentative="1">
+      <w:start w:val="1"/>
+      <w:numFmt w:val="bullet"/>
+      <w:lvlText w:val="o"/>
+      <w:lvlJc w:val="left"/>
+      <w:pPr>
+        <w:ind w:left="3600" w:hanging="360"/>
+      </w:pPr>
+      <w:rPr>
+        <w:rFonts w:ascii="Courier New" w:hAnsi="Courier New" w:cs="Courier New" w:hint="default"/>
+      </w:rPr>
+    </w:lvl>
+    <w:lvl w:ilvl="5" w:tplc="080A0005" w:tentative="1">
+      <w:start w:val="1"/>
+      <w:numFmt w:val="bullet"/>
+      <w:lvlText w:val=""/>
+      <w:lvlJc w:val="left"/>
+      <w:pPr>
+        <w:ind w:left="4320" w:hanging="360"/>
+      </w:pPr>
+      <w:rPr>
+        <w:rFonts w:ascii="Wingdings" w:hAnsi="Wingdings" w:hint="default"/>
+      </w:rPr>
+    </w:lvl>
+    <w:lvl w:ilvl="6" w:tplc="080A0001" w:tentative="1">
+      <w:start w:val="1"/>
+      <w:numFmt w:val="bullet"/>
+      <w:lvlText w:val=""/>
+      <w:lvlJc w:val="left"/>
+      <w:pPr>
+        <w:ind w:left="5040" w:hanging="360"/>
+      </w:pPr>
+      <w:rPr>
+        <w:rFonts w:ascii="Symbol" w:hAnsi="Symbol" w:hint="default"/>
+      </w:rPr>
+    </w:lvl>
+    <w:lvl w:ilvl="7" w:tplc="080A0003" w:tentative="1">
+      <w:start w:val="1"/>
+      <w:numFmt w:val="bullet"/>
+      <w:lvlText w:val="o"/>
+      <w:lvlJc w:val="left"/>
+      <w:pPr>
+        <w:ind w:left="5760" w:hanging="360"/>
+      </w:pPr>
+      <w:rPr>
+        <w:rFonts w:ascii="Courier New" w:hAnsi="Courier New" w:cs="Courier New" w:hint="default"/>
+      </w:rPr>
+    </w:lvl>
+    <w:lvl w:ilvl="8" w:tplc="080A0005" w:tentative="1">
+      <w:start w:val="1"/>
+      <w:numFmt w:val="bullet"/>
+      <w:lvlText w:val=""/>
+      <w:lvlJc w:val="left"/>
+      <w:pPr>
+        <w:ind w:left="6480" w:hanging="360"/>
+      </w:pPr>
+      <w:rPr>
+        <w:rFonts w:ascii="Wingdings" w:hAnsi="Wingdings" w:hint="default"/>
+      </w:rPr>
+    </w:lvl>
+  </w:abstractNum>
+  <w:abstractNum w:abstractNumId="2" w15:restartNumberingAfterBreak="0">
     <w:nsid w:val="20D84277"/>
     <w:multiLevelType w:val="hybridMultilevel"/>
     <w:tmpl w:val="3B5CB4E6"/>
@@ -431,7 +2802,7 @@
       </w:rPr>
     </w:lvl>
   </w:abstractNum>
-  <w:abstractNum w:abstractNumId="2" w15:restartNumberingAfterBreak="0">
+  <w:abstractNum w:abstractNumId="3" w15:restartNumberingAfterBreak="0">
     <w:nsid w:val="293918AE"/>
     <w:multiLevelType w:val="hybridMultilevel"/>
     <w:tmpl w:val="F94A4ACE"/>
@@ -544,7 +2915,233 @@
       </w:rPr>
     </w:lvl>
   </w:abstractNum>
-  <w:abstractNum w:abstractNumId="3" w15:restartNumberingAfterBreak="0">
+  <w:abstractNum w:abstractNumId="4" w15:restartNumberingAfterBreak="0">
+    <w:nsid w:val="2A7577F5"/>
+    <w:multiLevelType w:val="hybridMultilevel"/>
+    <w:tmpl w:val="895C3378"/>
+    <w:lvl w:ilvl="0" w:tplc="080A0001">
+      <w:start w:val="1"/>
+      <w:numFmt w:val="bullet"/>
+      <w:lvlText w:val=""/>
+      <w:lvlJc w:val="left"/>
+      <w:pPr>
+        <w:ind w:left="720" w:hanging="360"/>
+      </w:pPr>
+      <w:rPr>
+        <w:rFonts w:ascii="Symbol" w:hAnsi="Symbol" w:hint="default"/>
+      </w:rPr>
+    </w:lvl>
+    <w:lvl w:ilvl="1" w:tplc="080A0003" w:tentative="1">
+      <w:start w:val="1"/>
+      <w:numFmt w:val="bullet"/>
+      <w:lvlText w:val="o"/>
+      <w:lvlJc w:val="left"/>
+      <w:pPr>
+        <w:ind w:left="1440" w:hanging="360"/>
+      </w:pPr>
+      <w:rPr>
+        <w:rFonts w:ascii="Courier New" w:hAnsi="Courier New" w:cs="Courier New" w:hint="default"/>
+      </w:rPr>
+    </w:lvl>
+    <w:lvl w:ilvl="2" w:tplc="080A0005" w:tentative="1">
+      <w:start w:val="1"/>
+      <w:numFmt w:val="bullet"/>
+      <w:lvlText w:val=""/>
+      <w:lvlJc w:val="left"/>
+      <w:pPr>
+        <w:ind w:left="2160" w:hanging="360"/>
+      </w:pPr>
+      <w:rPr>
+        <w:rFonts w:ascii="Wingdings" w:hAnsi="Wingdings" w:hint="default"/>
+      </w:rPr>
+    </w:lvl>
+    <w:lvl w:ilvl="3" w:tplc="080A0001" w:tentative="1">
+      <w:start w:val="1"/>
+      <w:numFmt w:val="bullet"/>
+      <w:lvlText w:val=""/>
+      <w:lvlJc w:val="left"/>
+      <w:pPr>
+        <w:ind w:left="2880" w:hanging="360"/>
+      </w:pPr>
+      <w:rPr>
+        <w:rFonts w:ascii="Symbol" w:hAnsi="Symbol" w:hint="default"/>
+      </w:rPr>
+    </w:lvl>
+    <w:lvl w:ilvl="4" w:tplc="080A0003" w:tentative="1">
+      <w:start w:val="1"/>
+      <w:numFmt w:val="bullet"/>
+      <w:lvlText w:val="o"/>
+      <w:lvlJc w:val="left"/>
+      <w:pPr>
+        <w:ind w:left="3600" w:hanging="360"/>
+      </w:pPr>
+      <w:rPr>
+        <w:rFonts w:ascii="Courier New" w:hAnsi="Courier New" w:cs="Courier New" w:hint="default"/>
+      </w:rPr>
+    </w:lvl>
+    <w:lvl w:ilvl="5" w:tplc="080A0005" w:tentative="1">
+      <w:start w:val="1"/>
+      <w:numFmt w:val="bullet"/>
+      <w:lvlText w:val=""/>
+      <w:lvlJc w:val="left"/>
+      <w:pPr>
+        <w:ind w:left="4320" w:hanging="360"/>
+      </w:pPr>
+      <w:rPr>
+        <w:rFonts w:ascii="Wingdings" w:hAnsi="Wingdings" w:hint="default"/>
+      </w:rPr>
+    </w:lvl>
+    <w:lvl w:ilvl="6" w:tplc="080A0001" w:tentative="1">
+      <w:start w:val="1"/>
+      <w:numFmt w:val="bullet"/>
+      <w:lvlText w:val=""/>
+      <w:lvlJc w:val="left"/>
+      <w:pPr>
+        <w:ind w:left="5040" w:hanging="360"/>
+      </w:pPr>
+      <w:rPr>
+        <w:rFonts w:ascii="Symbol" w:hAnsi="Symbol" w:hint="default"/>
+      </w:rPr>
+    </w:lvl>
+    <w:lvl w:ilvl="7" w:tplc="080A0003" w:tentative="1">
+      <w:start w:val="1"/>
+      <w:numFmt w:val="bullet"/>
+      <w:lvlText w:val="o"/>
+      <w:lvlJc w:val="left"/>
+      <w:pPr>
+        <w:ind w:left="5760" w:hanging="360"/>
+      </w:pPr>
+      <w:rPr>
+        <w:rFonts w:ascii="Courier New" w:hAnsi="Courier New" w:cs="Courier New" w:hint="default"/>
+      </w:rPr>
+    </w:lvl>
+    <w:lvl w:ilvl="8" w:tplc="080A0005" w:tentative="1">
+      <w:start w:val="1"/>
+      <w:numFmt w:val="bullet"/>
+      <w:lvlText w:val=""/>
+      <w:lvlJc w:val="left"/>
+      <w:pPr>
+        <w:ind w:left="6480" w:hanging="360"/>
+      </w:pPr>
+      <w:rPr>
+        <w:rFonts w:ascii="Wingdings" w:hAnsi="Wingdings" w:hint="default"/>
+      </w:rPr>
+    </w:lvl>
+  </w:abstractNum>
+  <w:abstractNum w:abstractNumId="5" w15:restartNumberingAfterBreak="0">
+    <w:nsid w:val="34B66D48"/>
+    <w:multiLevelType w:val="hybridMultilevel"/>
+    <w:tmpl w:val="65025B42"/>
+    <w:lvl w:ilvl="0" w:tplc="080A0001">
+      <w:start w:val="1"/>
+      <w:numFmt w:val="bullet"/>
+      <w:lvlText w:val=""/>
+      <w:lvlJc w:val="left"/>
+      <w:pPr>
+        <w:ind w:left="720" w:hanging="360"/>
+      </w:pPr>
+      <w:rPr>
+        <w:rFonts w:ascii="Symbol" w:hAnsi="Symbol" w:hint="default"/>
+      </w:rPr>
+    </w:lvl>
+    <w:lvl w:ilvl="1" w:tplc="080A0003" w:tentative="1">
+      <w:start w:val="1"/>
+      <w:numFmt w:val="bullet"/>
+      <w:lvlText w:val="o"/>
+      <w:lvlJc w:val="left"/>
+      <w:pPr>
+        <w:ind w:left="1440" w:hanging="360"/>
+      </w:pPr>
+      <w:rPr>
+        <w:rFonts w:ascii="Courier New" w:hAnsi="Courier New" w:cs="Courier New" w:hint="default"/>
+      </w:rPr>
+    </w:lvl>
+    <w:lvl w:ilvl="2" w:tplc="080A0005" w:tentative="1">
+      <w:start w:val="1"/>
+      <w:numFmt w:val="bullet"/>
+      <w:lvlText w:val=""/>
+      <w:lvlJc w:val="left"/>
+      <w:pPr>
+        <w:ind w:left="2160" w:hanging="360"/>
+      </w:pPr>
+      <w:rPr>
+        <w:rFonts w:ascii="Wingdings" w:hAnsi="Wingdings" w:hint="default"/>
+      </w:rPr>
+    </w:lvl>
+    <w:lvl w:ilvl="3" w:tplc="080A0001" w:tentative="1">
+      <w:start w:val="1"/>
+      <w:numFmt w:val="bullet"/>
+      <w:lvlText w:val=""/>
+      <w:lvlJc w:val="left"/>
+      <w:pPr>
+        <w:ind w:left="2880" w:hanging="360"/>
+      </w:pPr>
+      <w:rPr>
+        <w:rFonts w:ascii="Symbol" w:hAnsi="Symbol" w:hint="default"/>
+      </w:rPr>
+    </w:lvl>
+    <w:lvl w:ilvl="4" w:tplc="080A0003" w:tentative="1">
+      <w:start w:val="1"/>
+      <w:numFmt w:val="bullet"/>
+      <w:lvlText w:val="o"/>
+      <w:lvlJc w:val="left"/>
+      <w:pPr>
+        <w:ind w:left="3600" w:hanging="360"/>
+      </w:pPr>
+      <w:rPr>
+        <w:rFonts w:ascii="Courier New" w:hAnsi="Courier New" w:cs="Courier New" w:hint="default"/>
+      </w:rPr>
+    </w:lvl>
+    <w:lvl w:ilvl="5" w:tplc="080A0005" w:tentative="1">
+      <w:start w:val="1"/>
+      <w:numFmt w:val="bullet"/>
+      <w:lvlText w:val=""/>
+      <w:lvlJc w:val="left"/>
+      <w:pPr>
+        <w:ind w:left="4320" w:hanging="360"/>
+      </w:pPr>
+      <w:rPr>
+        <w:rFonts w:ascii="Wingdings" w:hAnsi="Wingdings" w:hint="default"/>
+      </w:rPr>
+    </w:lvl>
+    <w:lvl w:ilvl="6" w:tplc="080A0001" w:tentative="1">
+      <w:start w:val="1"/>
+      <w:numFmt w:val="bullet"/>
+      <w:lvlText w:val=""/>
+      <w:lvlJc w:val="left"/>
+      <w:pPr>
+        <w:ind w:left="5040" w:hanging="360"/>
+      </w:pPr>
+      <w:rPr>
+        <w:rFonts w:ascii="Symbol" w:hAnsi="Symbol" w:hint="default"/>
+      </w:rPr>
+    </w:lvl>
+    <w:lvl w:ilvl="7" w:tplc="080A0003" w:tentative="1">
+      <w:start w:val="1"/>
+      <w:numFmt w:val="bullet"/>
+      <w:lvlText w:val="o"/>
+      <w:lvlJc w:val="left"/>
+      <w:pPr>
+        <w:ind w:left="5760" w:hanging="360"/>
+      </w:pPr>
+      <w:rPr>
+        <w:rFonts w:ascii="Courier New" w:hAnsi="Courier New" w:cs="Courier New" w:hint="default"/>
+      </w:rPr>
+    </w:lvl>
+    <w:lvl w:ilvl="8" w:tplc="080A0005" w:tentative="1">
+      <w:start w:val="1"/>
+      <w:numFmt w:val="bullet"/>
+      <w:lvlText w:val=""/>
+      <w:lvlJc w:val="left"/>
+      <w:pPr>
+        <w:ind w:left="6480" w:hanging="360"/>
+      </w:pPr>
+      <w:rPr>
+        <w:rFonts w:ascii="Wingdings" w:hAnsi="Wingdings" w:hint="default"/>
+      </w:rPr>
+    </w:lvl>
+  </w:abstractNum>
+  <w:abstractNum w:abstractNumId="6" w15:restartNumberingAfterBreak="0">
     <w:nsid w:val="34C229F2"/>
     <w:multiLevelType w:val="hybridMultilevel"/>
     <w:tmpl w:val="AB567176"/>
@@ -657,7 +3254,120 @@
       </w:rPr>
     </w:lvl>
   </w:abstractNum>
-  <w:abstractNum w:abstractNumId="4" w15:restartNumberingAfterBreak="0">
+  <w:abstractNum w:abstractNumId="7" w15:restartNumberingAfterBreak="0">
+    <w:nsid w:val="34D34ABE"/>
+    <w:multiLevelType w:val="hybridMultilevel"/>
+    <w:tmpl w:val="1BA27792"/>
+    <w:lvl w:ilvl="0" w:tplc="080A0001">
+      <w:start w:val="1"/>
+      <w:numFmt w:val="bullet"/>
+      <w:lvlText w:val=""/>
+      <w:lvlJc w:val="left"/>
+      <w:pPr>
+        <w:ind w:left="720" w:hanging="360"/>
+      </w:pPr>
+      <w:rPr>
+        <w:rFonts w:ascii="Symbol" w:hAnsi="Symbol" w:hint="default"/>
+      </w:rPr>
+    </w:lvl>
+    <w:lvl w:ilvl="1" w:tplc="080A0003" w:tentative="1">
+      <w:start w:val="1"/>
+      <w:numFmt w:val="bullet"/>
+      <w:lvlText w:val="o"/>
+      <w:lvlJc w:val="left"/>
+      <w:pPr>
+        <w:ind w:left="1440" w:hanging="360"/>
+      </w:pPr>
+      <w:rPr>
+        <w:rFonts w:ascii="Courier New" w:hAnsi="Courier New" w:cs="Courier New" w:hint="default"/>
+      </w:rPr>
+    </w:lvl>
+    <w:lvl w:ilvl="2" w:tplc="080A0005" w:tentative="1">
+      <w:start w:val="1"/>
+      <w:numFmt w:val="bullet"/>
+      <w:lvlText w:val=""/>
+      <w:lvlJc w:val="left"/>
+      <w:pPr>
+        <w:ind w:left="2160" w:hanging="360"/>
+      </w:pPr>
+      <w:rPr>
+        <w:rFonts w:ascii="Wingdings" w:hAnsi="Wingdings" w:hint="default"/>
+      </w:rPr>
+    </w:lvl>
+    <w:lvl w:ilvl="3" w:tplc="080A0001" w:tentative="1">
+      <w:start w:val="1"/>
+      <w:numFmt w:val="bullet"/>
+      <w:lvlText w:val=""/>
+      <w:lvlJc w:val="left"/>
+      <w:pPr>
+        <w:ind w:left="2880" w:hanging="360"/>
+      </w:pPr>
+      <w:rPr>
+        <w:rFonts w:ascii="Symbol" w:hAnsi="Symbol" w:hint="default"/>
+      </w:rPr>
+    </w:lvl>
+    <w:lvl w:ilvl="4" w:tplc="080A0003" w:tentative="1">
+      <w:start w:val="1"/>
+      <w:numFmt w:val="bullet"/>
+      <w:lvlText w:val="o"/>
+      <w:lvlJc w:val="left"/>
+      <w:pPr>
+        <w:ind w:left="3600" w:hanging="360"/>
+      </w:pPr>
+      <w:rPr>
+        <w:rFonts w:ascii="Courier New" w:hAnsi="Courier New" w:cs="Courier New" w:hint="default"/>
+      </w:rPr>
+    </w:lvl>
+    <w:lvl w:ilvl="5" w:tplc="080A0005" w:tentative="1">
+      <w:start w:val="1"/>
+      <w:numFmt w:val="bullet"/>
+      <w:lvlText w:val=""/>
+      <w:lvlJc w:val="left"/>
+      <w:pPr>
+        <w:ind w:left="4320" w:hanging="360"/>
+      </w:pPr>
+      <w:rPr>
+        <w:rFonts w:ascii="Wingdings" w:hAnsi="Wingdings" w:hint="default"/>
+      </w:rPr>
+    </w:lvl>
+    <w:lvl w:ilvl="6" w:tplc="080A0001" w:tentative="1">
+      <w:start w:val="1"/>
+      <w:numFmt w:val="bullet"/>
+      <w:lvlText w:val=""/>
+      <w:lvlJc w:val="left"/>
+      <w:pPr>
+        <w:ind w:left="5040" w:hanging="360"/>
+      </w:pPr>
+      <w:rPr>
+        <w:rFonts w:ascii="Symbol" w:hAnsi="Symbol" w:hint="default"/>
+      </w:rPr>
+    </w:lvl>
+    <w:lvl w:ilvl="7" w:tplc="080A0003" w:tentative="1">
+      <w:start w:val="1"/>
+      <w:numFmt w:val="bullet"/>
+      <w:lvlText w:val="o"/>
+      <w:lvlJc w:val="left"/>
+      <w:pPr>
+        <w:ind w:left="5760" w:hanging="360"/>
+      </w:pPr>
+      <w:rPr>
+        <w:rFonts w:ascii="Courier New" w:hAnsi="Courier New" w:cs="Courier New" w:hint="default"/>
+      </w:rPr>
+    </w:lvl>
+    <w:lvl w:ilvl="8" w:tplc="080A0005" w:tentative="1">
+      <w:start w:val="1"/>
+      <w:numFmt w:val="bullet"/>
+      <w:lvlText w:val=""/>
+      <w:lvlJc w:val="left"/>
+      <w:pPr>
+        <w:ind w:left="6480" w:hanging="360"/>
+      </w:pPr>
+      <w:rPr>
+        <w:rFonts w:ascii="Wingdings" w:hAnsi="Wingdings" w:hint="default"/>
+      </w:rPr>
+    </w:lvl>
+  </w:abstractNum>
+  <w:abstractNum w:abstractNumId="8" w15:restartNumberingAfterBreak="0">
     <w:nsid w:val="3592616D"/>
     <w:multiLevelType w:val="hybridMultilevel"/>
     <w:tmpl w:val="575E01CA"/>
@@ -746,7 +3456,7 @@
       </w:pPr>
     </w:lvl>
   </w:abstractNum>
-  <w:abstractNum w:abstractNumId="5" w15:restartNumberingAfterBreak="0">
+  <w:abstractNum w:abstractNumId="9" w15:restartNumberingAfterBreak="0">
     <w:nsid w:val="3A9A744E"/>
     <w:multiLevelType w:val="hybridMultilevel"/>
     <w:tmpl w:val="328EF6AC"/>
@@ -859,7 +3569,120 @@
       </w:rPr>
     </w:lvl>
   </w:abstractNum>
-  <w:abstractNum w:abstractNumId="6" w15:restartNumberingAfterBreak="0">
+  <w:abstractNum w:abstractNumId="10" w15:restartNumberingAfterBreak="0">
+    <w:nsid w:val="46317FAF"/>
+    <w:multiLevelType w:val="hybridMultilevel"/>
+    <w:tmpl w:val="87648CC6"/>
+    <w:lvl w:ilvl="0" w:tplc="080A0001">
+      <w:start w:val="1"/>
+      <w:numFmt w:val="bullet"/>
+      <w:lvlText w:val=""/>
+      <w:lvlJc w:val="left"/>
+      <w:pPr>
+        <w:ind w:left="720" w:hanging="360"/>
+      </w:pPr>
+      <w:rPr>
+        <w:rFonts w:ascii="Symbol" w:hAnsi="Symbol" w:hint="default"/>
+      </w:rPr>
+    </w:lvl>
+    <w:lvl w:ilvl="1" w:tplc="080A0003" w:tentative="1">
+      <w:start w:val="1"/>
+      <w:numFmt w:val="bullet"/>
+      <w:lvlText w:val="o"/>
+      <w:lvlJc w:val="left"/>
+      <w:pPr>
+        <w:ind w:left="1440" w:hanging="360"/>
+      </w:pPr>
+      <w:rPr>
+        <w:rFonts w:ascii="Courier New" w:hAnsi="Courier New" w:cs="Courier New" w:hint="default"/>
+      </w:rPr>
+    </w:lvl>
+    <w:lvl w:ilvl="2" w:tplc="080A0005" w:tentative="1">
+      <w:start w:val="1"/>
+      <w:numFmt w:val="bullet"/>
+      <w:lvlText w:val=""/>
+      <w:lvlJc w:val="left"/>
+      <w:pPr>
+        <w:ind w:left="2160" w:hanging="360"/>
+      </w:pPr>
+      <w:rPr>
+        <w:rFonts w:ascii="Wingdings" w:hAnsi="Wingdings" w:hint="default"/>
+      </w:rPr>
+    </w:lvl>
+    <w:lvl w:ilvl="3" w:tplc="080A0001" w:tentative="1">
+      <w:start w:val="1"/>
+      <w:numFmt w:val="bullet"/>
+      <w:lvlText w:val=""/>
+      <w:lvlJc w:val="left"/>
+      <w:pPr>
+        <w:ind w:left="2880" w:hanging="360"/>
+      </w:pPr>
+      <w:rPr>
+        <w:rFonts w:ascii="Symbol" w:hAnsi="Symbol" w:hint="default"/>
+      </w:rPr>
+    </w:lvl>
+    <w:lvl w:ilvl="4" w:tplc="080A0003" w:tentative="1">
+      <w:start w:val="1"/>
+      <w:numFmt w:val="bullet"/>
+      <w:lvlText w:val="o"/>
+      <w:lvlJc w:val="left"/>
+      <w:pPr>
+        <w:ind w:left="3600" w:hanging="360"/>
+      </w:pPr>
+      <w:rPr>
+        <w:rFonts w:ascii="Courier New" w:hAnsi="Courier New" w:cs="Courier New" w:hint="default"/>
+      </w:rPr>
+    </w:lvl>
+    <w:lvl w:ilvl="5" w:tplc="080A0005" w:tentative="1">
+      <w:start w:val="1"/>
+      <w:numFmt w:val="bullet"/>
+      <w:lvlText w:val=""/>
+      <w:lvlJc w:val="left"/>
+      <w:pPr>
+        <w:ind w:left="4320" w:hanging="360"/>
+      </w:pPr>
+      <w:rPr>
+        <w:rFonts w:ascii="Wingdings" w:hAnsi="Wingdings" w:hint="default"/>
+      </w:rPr>
+    </w:lvl>
+    <w:lvl w:ilvl="6" w:tplc="080A0001" w:tentative="1">
+      <w:start w:val="1"/>
+      <w:numFmt w:val="bullet"/>
+      <w:lvlText w:val=""/>
+      <w:lvlJc w:val="left"/>
+      <w:pPr>
+        <w:ind w:left="5040" w:hanging="360"/>
+      </w:pPr>
+      <w:rPr>
+        <w:rFonts w:ascii="Symbol" w:hAnsi="Symbol" w:hint="default"/>
+      </w:rPr>
+    </w:lvl>
+    <w:lvl w:ilvl="7" w:tplc="080A0003" w:tentative="1">
+      <w:start w:val="1"/>
+      <w:numFmt w:val="bullet"/>
+      <w:lvlText w:val="o"/>
+      <w:lvlJc w:val="left"/>
+      <w:pPr>
+        <w:ind w:left="5760" w:hanging="360"/>
+      </w:pPr>
+      <w:rPr>
+        <w:rFonts w:ascii="Courier New" w:hAnsi="Courier New" w:cs="Courier New" w:hint="default"/>
+      </w:rPr>
+    </w:lvl>
+    <w:lvl w:ilvl="8" w:tplc="080A0005" w:tentative="1">
+      <w:start w:val="1"/>
+      <w:numFmt w:val="bullet"/>
+      <w:lvlText w:val=""/>
+      <w:lvlJc w:val="left"/>
+      <w:pPr>
+        <w:ind w:left="6480" w:hanging="360"/>
+      </w:pPr>
+      <w:rPr>
+        <w:rFonts w:ascii="Wingdings" w:hAnsi="Wingdings" w:hint="default"/>
+      </w:rPr>
+    </w:lvl>
+  </w:abstractNum>
+  <w:abstractNum w:abstractNumId="11" w15:restartNumberingAfterBreak="0">
     <w:nsid w:val="478173B8"/>
     <w:multiLevelType w:val="hybridMultilevel"/>
     <w:tmpl w:val="4C50FD00"/>
@@ -945,7 +3768,7 @@
       </w:pPr>
     </w:lvl>
   </w:abstractNum>
-  <w:abstractNum w:abstractNumId="7" w15:restartNumberingAfterBreak="0">
+  <w:abstractNum w:abstractNumId="12" w15:restartNumberingAfterBreak="0">
     <w:nsid w:val="4D062728"/>
     <w:multiLevelType w:val="hybridMultilevel"/>
     <w:tmpl w:val="CF847C78"/>
@@ -1058,7 +3881,120 @@
       </w:rPr>
     </w:lvl>
   </w:abstractNum>
-  <w:abstractNum w:abstractNumId="8" w15:restartNumberingAfterBreak="0">
+  <w:abstractNum w:abstractNumId="13" w15:restartNumberingAfterBreak="0">
+    <w:nsid w:val="55212872"/>
+    <w:multiLevelType w:val="hybridMultilevel"/>
+    <w:tmpl w:val="B7BC2EF4"/>
+    <w:lvl w:ilvl="0" w:tplc="080A0001">
+      <w:start w:val="1"/>
+      <w:numFmt w:val="bullet"/>
+      <w:lvlText w:val=""/>
+      <w:lvlJc w:val="left"/>
+      <w:pPr>
+        <w:ind w:left="720" w:hanging="360"/>
+      </w:pPr>
+      <w:rPr>
+        <w:rFonts w:ascii="Symbol" w:hAnsi="Symbol" w:hint="default"/>
+      </w:rPr>
+    </w:lvl>
+    <w:lvl w:ilvl="1" w:tplc="080A0003" w:tentative="1">
+      <w:start w:val="1"/>
+      <w:numFmt w:val="bullet"/>
+      <w:lvlText w:val="o"/>
+      <w:lvlJc w:val="left"/>
+      <w:pPr>
+        <w:ind w:left="1440" w:hanging="360"/>
+      </w:pPr>
+      <w:rPr>
+        <w:rFonts w:ascii="Courier New" w:hAnsi="Courier New" w:cs="Courier New" w:hint="default"/>
+      </w:rPr>
+    </w:lvl>
+    <w:lvl w:ilvl="2" w:tplc="080A0005" w:tentative="1">
+      <w:start w:val="1"/>
+      <w:numFmt w:val="bullet"/>
+      <w:lvlText w:val=""/>
+      <w:lvlJc w:val="left"/>
+      <w:pPr>
+        <w:ind w:left="2160" w:hanging="360"/>
+      </w:pPr>
+      <w:rPr>
+        <w:rFonts w:ascii="Wingdings" w:hAnsi="Wingdings" w:hint="default"/>
+      </w:rPr>
+    </w:lvl>
+    <w:lvl w:ilvl="3" w:tplc="080A0001" w:tentative="1">
+      <w:start w:val="1"/>
+      <w:numFmt w:val="bullet"/>
+      <w:lvlText w:val=""/>
+      <w:lvlJc w:val="left"/>
+      <w:pPr>
+        <w:ind w:left="2880" w:hanging="360"/>
+      </w:pPr>
+      <w:rPr>
+        <w:rFonts w:ascii="Symbol" w:hAnsi="Symbol" w:hint="default"/>
+      </w:rPr>
+    </w:lvl>
+    <w:lvl w:ilvl="4" w:tplc="080A0003" w:tentative="1">
+      <w:start w:val="1"/>
+      <w:numFmt w:val="bullet"/>
+      <w:lvlText w:val="o"/>
+      <w:lvlJc w:val="left"/>
+      <w:pPr>
+        <w:ind w:left="3600" w:hanging="360"/>
+      </w:pPr>
+      <w:rPr>
+        <w:rFonts w:ascii="Courier New" w:hAnsi="Courier New" w:cs="Courier New" w:hint="default"/>
+      </w:rPr>
+    </w:lvl>
+    <w:lvl w:ilvl="5" w:tplc="080A0005" w:tentative="1">
+      <w:start w:val="1"/>
+      <w:numFmt w:val="bullet"/>
+      <w:lvlText w:val=""/>
+      <w:lvlJc w:val="left"/>
+      <w:pPr>
+        <w:ind w:left="4320" w:hanging="360"/>
+      </w:pPr>
+      <w:rPr>
+        <w:rFonts w:ascii="Wingdings" w:hAnsi="Wingdings" w:hint="default"/>
+      </w:rPr>
+    </w:lvl>
+    <w:lvl w:ilvl="6" w:tplc="080A0001" w:tentative="1">
+      <w:start w:val="1"/>
+      <w:numFmt w:val="bullet"/>
+      <w:lvlText w:val=""/>
+      <w:lvlJc w:val="left"/>
+      <w:pPr>
+        <w:ind w:left="5040" w:hanging="360"/>
+      </w:pPr>
+      <w:rPr>
+        <w:rFonts w:ascii="Symbol" w:hAnsi="Symbol" w:hint="default"/>
+      </w:rPr>
+    </w:lvl>
+    <w:lvl w:ilvl="7" w:tplc="080A0003" w:tentative="1">
+      <w:start w:val="1"/>
+      <w:numFmt w:val="bullet"/>
+      <w:lvlText w:val="o"/>
+      <w:lvlJc w:val="left"/>
+      <w:pPr>
+        <w:ind w:left="5760" w:hanging="360"/>
+      </w:pPr>
+      <w:rPr>
+        <w:rFonts w:ascii="Courier New" w:hAnsi="Courier New" w:cs="Courier New" w:hint="default"/>
+      </w:rPr>
+    </w:lvl>
+    <w:lvl w:ilvl="8" w:tplc="080A0005" w:tentative="1">
+      <w:start w:val="1"/>
+      <w:numFmt w:val="bullet"/>
+      <w:lvlText w:val=""/>
+      <w:lvlJc w:val="left"/>
+      <w:pPr>
+        <w:ind w:left="6480" w:hanging="360"/>
+      </w:pPr>
+      <w:rPr>
+        <w:rFonts w:ascii="Wingdings" w:hAnsi="Wingdings" w:hint="default"/>
+      </w:rPr>
+    </w:lvl>
+  </w:abstractNum>
+  <w:abstractNum w:abstractNumId="14" w15:restartNumberingAfterBreak="0">
     <w:nsid w:val="58F859DE"/>
     <w:multiLevelType w:val="hybridMultilevel"/>
     <w:tmpl w:val="A58A1006"/>
@@ -1171,7 +4107,93 @@
       </w:rPr>
     </w:lvl>
   </w:abstractNum>
-  <w:abstractNum w:abstractNumId="9" w15:restartNumberingAfterBreak="0">
+  <w:abstractNum w:abstractNumId="15" w15:restartNumberingAfterBreak="0">
+    <w:nsid w:val="59124CFE"/>
+    <w:multiLevelType w:val="hybridMultilevel"/>
+    <w:tmpl w:val="D90ACEA4"/>
+    <w:lvl w:ilvl="0" w:tplc="080A000F">
+      <w:start w:val="1"/>
+      <w:numFmt w:val="decimal"/>
+      <w:lvlText w:val="%1."/>
+      <w:lvlJc w:val="left"/>
+      <w:pPr>
+        <w:ind w:left="720" w:hanging="360"/>
+      </w:pPr>
+    </w:lvl>
+    <w:lvl w:ilvl="1" w:tplc="080A0019" w:tentative="1">
+      <w:start w:val="1"/>
+      <w:numFmt w:val="lowerLetter"/>
+      <w:lvlText w:val="%2."/>
+      <w:lvlJc w:val="left"/>
+      <w:pPr>
+        <w:ind w:left="1440" w:hanging="360"/>
+      </w:pPr>
+    </w:lvl>
+    <w:lvl w:ilvl="2" w:tplc="080A001B" w:tentative="1">
+      <w:start w:val="1"/>
+      <w:numFmt w:val="lowerRoman"/>
+      <w:lvlText w:val="%3."/>
+      <w:lvlJc w:val="right"/>
+      <w:pPr>
+        <w:ind w:left="2160" w:hanging="180"/>
+      </w:pPr>
+    </w:lvl>
+    <w:lvl w:ilvl="3" w:tplc="080A000F" w:tentative="1">
+      <w:start w:val="1"/>
+      <w:numFmt w:val="decimal"/>
+      <w:lvlText w:val="%4."/>
+      <w:lvlJc w:val="left"/>
+      <w:pPr>
+        <w:ind w:left="2880" w:hanging="360"/>
+      </w:pPr>
+    </w:lvl>
+    <w:lvl w:ilvl="4" w:tplc="080A0019" w:tentative="1">
+      <w:start w:val="1"/>
+      <w:numFmt w:val="lowerLetter"/>
+      <w:lvlText w:val="%5."/>
+      <w:lvlJc w:val="left"/>
+      <w:pPr>
+        <w:ind w:left="3600" w:hanging="360"/>
+      </w:pPr>
+    </w:lvl>
+    <w:lvl w:ilvl="5" w:tplc="080A001B" w:tentative="1">
+      <w:start w:val="1"/>
+      <w:numFmt w:val="lowerRoman"/>
+      <w:lvlText w:val="%6."/>
+      <w:lvlJc w:val="right"/>
+      <w:pPr>
+        <w:ind w:left="4320" w:hanging="180"/>
+      </w:pPr>
+    </w:lvl>
+    <w:lvl w:ilvl="6" w:tplc="080A000F" w:tentative="1">
+      <w:start w:val="1"/>
+      <w:numFmt w:val="decimal"/>
+      <w:lvlText w:val="%7."/>
+      <w:lvlJc w:val="left"/>
+      <w:pPr>
+        <w:ind w:left="5040" w:hanging="360"/>
+      </w:pPr>
+    </w:lvl>
+    <w:lvl w:ilvl="7" w:tplc="080A0019" w:tentative="1">
+      <w:start w:val="1"/>
+      <w:numFmt w:val="lowerLetter"/>
+      <w:lvlText w:val="%8."/>
+      <w:lvlJc w:val="left"/>
+      <w:pPr>
+        <w:ind w:left="5760" w:hanging="360"/>
+      </w:pPr>
+    </w:lvl>
+    <w:lvl w:ilvl="8" w:tplc="080A001B" w:tentative="1">
+      <w:start w:val="1"/>
+      <w:numFmt w:val="lowerRoman"/>
+      <w:lvlText w:val="%9."/>
+      <w:lvlJc w:val="right"/>
+      <w:pPr>
+        <w:ind w:left="6480" w:hanging="180"/>
+      </w:pPr>
+    </w:lvl>
+  </w:abstractNum>
+  <w:abstractNum w:abstractNumId="16" w15:restartNumberingAfterBreak="0">
     <w:nsid w:val="5B087E1C"/>
     <w:multiLevelType w:val="hybridMultilevel"/>
     <w:tmpl w:val="8F1A3D70"/>
@@ -1284,7 +4306,120 @@
       </w:rPr>
     </w:lvl>
   </w:abstractNum>
-  <w:abstractNum w:abstractNumId="10" w15:restartNumberingAfterBreak="0">
+  <w:abstractNum w:abstractNumId="17" w15:restartNumberingAfterBreak="0">
+    <w:nsid w:val="5E1E6DF6"/>
+    <w:multiLevelType w:val="hybridMultilevel"/>
+    <w:tmpl w:val="6CFC87CE"/>
+    <w:lvl w:ilvl="0" w:tplc="080A0001">
+      <w:start w:val="1"/>
+      <w:numFmt w:val="bullet"/>
+      <w:lvlText w:val=""/>
+      <w:lvlJc w:val="left"/>
+      <w:pPr>
+        <w:ind w:left="720" w:hanging="360"/>
+      </w:pPr>
+      <w:rPr>
+        <w:rFonts w:ascii="Symbol" w:hAnsi="Symbol" w:hint="default"/>
+      </w:rPr>
+    </w:lvl>
+    <w:lvl w:ilvl="1" w:tplc="080A0003" w:tentative="1">
+      <w:start w:val="1"/>
+      <w:numFmt w:val="bullet"/>
+      <w:lvlText w:val="o"/>
+      <w:lvlJc w:val="left"/>
+      <w:pPr>
+        <w:ind w:left="1440" w:hanging="360"/>
+      </w:pPr>
+      <w:rPr>
+        <w:rFonts w:ascii="Courier New" w:hAnsi="Courier New" w:cs="Courier New" w:hint="default"/>
+      </w:rPr>
+    </w:lvl>
+    <w:lvl w:ilvl="2" w:tplc="080A0005" w:tentative="1">
+      <w:start w:val="1"/>
+      <w:numFmt w:val="bullet"/>
+      <w:lvlText w:val=""/>
+      <w:lvlJc w:val="left"/>
+      <w:pPr>
+        <w:ind w:left="2160" w:hanging="360"/>
+      </w:pPr>
+      <w:rPr>
+        <w:rFonts w:ascii="Wingdings" w:hAnsi="Wingdings" w:hint="default"/>
+      </w:rPr>
+    </w:lvl>
+    <w:lvl w:ilvl="3" w:tplc="080A0001" w:tentative="1">
+      <w:start w:val="1"/>
+      <w:numFmt w:val="bullet"/>
+      <w:lvlText w:val=""/>
+      <w:lvlJc w:val="left"/>
+      <w:pPr>
+        <w:ind w:left="2880" w:hanging="360"/>
+      </w:pPr>
+      <w:rPr>
+        <w:rFonts w:ascii="Symbol" w:hAnsi="Symbol" w:hint="default"/>
+      </w:rPr>
+    </w:lvl>
+    <w:lvl w:ilvl="4" w:tplc="080A0003" w:tentative="1">
+      <w:start w:val="1"/>
+      <w:numFmt w:val="bullet"/>
+      <w:lvlText w:val="o"/>
+      <w:lvlJc w:val="left"/>
+      <w:pPr>
+        <w:ind w:left="3600" w:hanging="360"/>
+      </w:pPr>
+      <w:rPr>
+        <w:rFonts w:ascii="Courier New" w:hAnsi="Courier New" w:cs="Courier New" w:hint="default"/>
+      </w:rPr>
+    </w:lvl>
+    <w:lvl w:ilvl="5" w:tplc="080A0005" w:tentative="1">
+      <w:start w:val="1"/>
+      <w:numFmt w:val="bullet"/>
+      <w:lvlText w:val=""/>
+      <w:lvlJc w:val="left"/>
+      <w:pPr>
+        <w:ind w:left="4320" w:hanging="360"/>
+      </w:pPr>
+      <w:rPr>
+        <w:rFonts w:ascii="Wingdings" w:hAnsi="Wingdings" w:hint="default"/>
+      </w:rPr>
+    </w:lvl>
+    <w:lvl w:ilvl="6" w:tplc="080A0001" w:tentative="1">
+      <w:start w:val="1"/>
+      <w:numFmt w:val="bullet"/>
+      <w:lvlText w:val=""/>
+      <w:lvlJc w:val="left"/>
+      <w:pPr>
+        <w:ind w:left="5040" w:hanging="360"/>
+      </w:pPr>
+      <w:rPr>
+        <w:rFonts w:ascii="Symbol" w:hAnsi="Symbol" w:hint="default"/>
+      </w:rPr>
+    </w:lvl>
+    <w:lvl w:ilvl="7" w:tplc="080A0003" w:tentative="1">
+      <w:start w:val="1"/>
+      <w:numFmt w:val="bullet"/>
+      <w:lvlText w:val="o"/>
+      <w:lvlJc w:val="left"/>
+      <w:pPr>
+        <w:ind w:left="5760" w:hanging="360"/>
+      </w:pPr>
+      <w:rPr>
+        <w:rFonts w:ascii="Courier New" w:hAnsi="Courier New" w:cs="Courier New" w:hint="default"/>
+      </w:rPr>
+    </w:lvl>
+    <w:lvl w:ilvl="8" w:tplc="080A0005" w:tentative="1">
+      <w:start w:val="1"/>
+      <w:numFmt w:val="bullet"/>
+      <w:lvlText w:val=""/>
+      <w:lvlJc w:val="left"/>
+      <w:pPr>
+        <w:ind w:left="6480" w:hanging="360"/>
+      </w:pPr>
+      <w:rPr>
+        <w:rFonts w:ascii="Wingdings" w:hAnsi="Wingdings" w:hint="default"/>
+      </w:rPr>
+    </w:lvl>
+  </w:abstractNum>
+  <w:abstractNum w:abstractNumId="18" w15:restartNumberingAfterBreak="0">
     <w:nsid w:val="61B40176"/>
     <w:multiLevelType w:val="hybridMultilevel"/>
     <w:tmpl w:val="54ACAAAC"/>
@@ -1397,7 +4532,7 @@
       </w:rPr>
     </w:lvl>
   </w:abstractNum>
-  <w:abstractNum w:abstractNumId="11" w15:restartNumberingAfterBreak="0">
+  <w:abstractNum w:abstractNumId="19" w15:restartNumberingAfterBreak="0">
     <w:nsid w:val="62A4798E"/>
     <w:multiLevelType w:val="hybridMultilevel"/>
     <w:tmpl w:val="8252F9FE"/>
@@ -1510,7 +4645,7 @@
       </w:rPr>
     </w:lvl>
   </w:abstractNum>
-  <w:abstractNum w:abstractNumId="12" w15:restartNumberingAfterBreak="0">
+  <w:abstractNum w:abstractNumId="20" w15:restartNumberingAfterBreak="0">
     <w:nsid w:val="653C7A0C"/>
     <w:multiLevelType w:val="hybridMultilevel"/>
     <w:tmpl w:val="E61A2364"/>
@@ -1623,7 +4758,233 @@
       </w:rPr>
     </w:lvl>
   </w:abstractNum>
-  <w:abstractNum w:abstractNumId="13" w15:restartNumberingAfterBreak="0">
+  <w:abstractNum w:abstractNumId="21" w15:restartNumberingAfterBreak="0">
+    <w:nsid w:val="65663E1D"/>
+    <w:multiLevelType w:val="hybridMultilevel"/>
+    <w:tmpl w:val="57FAA59C"/>
+    <w:lvl w:ilvl="0" w:tplc="080A0001">
+      <w:start w:val="1"/>
+      <w:numFmt w:val="bullet"/>
+      <w:lvlText w:val=""/>
+      <w:lvlJc w:val="left"/>
+      <w:pPr>
+        <w:ind w:left="720" w:hanging="360"/>
+      </w:pPr>
+      <w:rPr>
+        <w:rFonts w:ascii="Symbol" w:hAnsi="Symbol" w:hint="default"/>
+      </w:rPr>
+    </w:lvl>
+    <w:lvl w:ilvl="1" w:tplc="080A0003" w:tentative="1">
+      <w:start w:val="1"/>
+      <w:numFmt w:val="bullet"/>
+      <w:lvlText w:val="o"/>
+      <w:lvlJc w:val="left"/>
+      <w:pPr>
+        <w:ind w:left="1440" w:hanging="360"/>
+      </w:pPr>
+      <w:rPr>
+        <w:rFonts w:ascii="Courier New" w:hAnsi="Courier New" w:cs="Courier New" w:hint="default"/>
+      </w:rPr>
+    </w:lvl>
+    <w:lvl w:ilvl="2" w:tplc="080A0005" w:tentative="1">
+      <w:start w:val="1"/>
+      <w:numFmt w:val="bullet"/>
+      <w:lvlText w:val=""/>
+      <w:lvlJc w:val="left"/>
+      <w:pPr>
+        <w:ind w:left="2160" w:hanging="360"/>
+      </w:pPr>
+      <w:rPr>
+        <w:rFonts w:ascii="Wingdings" w:hAnsi="Wingdings" w:hint="default"/>
+      </w:rPr>
+    </w:lvl>
+    <w:lvl w:ilvl="3" w:tplc="080A0001" w:tentative="1">
+      <w:start w:val="1"/>
+      <w:numFmt w:val="bullet"/>
+      <w:lvlText w:val=""/>
+      <w:lvlJc w:val="left"/>
+      <w:pPr>
+        <w:ind w:left="2880" w:hanging="360"/>
+      </w:pPr>
+      <w:rPr>
+        <w:rFonts w:ascii="Symbol" w:hAnsi="Symbol" w:hint="default"/>
+      </w:rPr>
+    </w:lvl>
+    <w:lvl w:ilvl="4" w:tplc="080A0003" w:tentative="1">
+      <w:start w:val="1"/>
+      <w:numFmt w:val="bullet"/>
+      <w:lvlText w:val="o"/>
+      <w:lvlJc w:val="left"/>
+      <w:pPr>
+        <w:ind w:left="3600" w:hanging="360"/>
+      </w:pPr>
+      <w:rPr>
+        <w:rFonts w:ascii="Courier New" w:hAnsi="Courier New" w:cs="Courier New" w:hint="default"/>
+      </w:rPr>
+    </w:lvl>
+    <w:lvl w:ilvl="5" w:tplc="080A0005" w:tentative="1">
+      <w:start w:val="1"/>
+      <w:numFmt w:val="bullet"/>
+      <w:lvlText w:val=""/>
+      <w:lvlJc w:val="left"/>
+      <w:pPr>
+        <w:ind w:left="4320" w:hanging="360"/>
+      </w:pPr>
+      <w:rPr>
+        <w:rFonts w:ascii="Wingdings" w:hAnsi="Wingdings" w:hint="default"/>
+      </w:rPr>
+    </w:lvl>
+    <w:lvl w:ilvl="6" w:tplc="080A0001" w:tentative="1">
+      <w:start w:val="1"/>
+      <w:numFmt w:val="bullet"/>
+      <w:lvlText w:val=""/>
+      <w:lvlJc w:val="left"/>
+      <w:pPr>
+        <w:ind w:left="5040" w:hanging="360"/>
+      </w:pPr>
+      <w:rPr>
+        <w:rFonts w:ascii="Symbol" w:hAnsi="Symbol" w:hint="default"/>
+      </w:rPr>
+    </w:lvl>
+    <w:lvl w:ilvl="7" w:tplc="080A0003" w:tentative="1">
+      <w:start w:val="1"/>
+      <w:numFmt w:val="bullet"/>
+      <w:lvlText w:val="o"/>
+      <w:lvlJc w:val="left"/>
+      <w:pPr>
+        <w:ind w:left="5760" w:hanging="360"/>
+      </w:pPr>
+      <w:rPr>
+        <w:rFonts w:ascii="Courier New" w:hAnsi="Courier New" w:cs="Courier New" w:hint="default"/>
+      </w:rPr>
+    </w:lvl>
+    <w:lvl w:ilvl="8" w:tplc="080A0005" w:tentative="1">
+      <w:start w:val="1"/>
+      <w:numFmt w:val="bullet"/>
+      <w:lvlText w:val=""/>
+      <w:lvlJc w:val="left"/>
+      <w:pPr>
+        <w:ind w:left="6480" w:hanging="360"/>
+      </w:pPr>
+      <w:rPr>
+        <w:rFonts w:ascii="Wingdings" w:hAnsi="Wingdings" w:hint="default"/>
+      </w:rPr>
+    </w:lvl>
+  </w:abstractNum>
+  <w:abstractNum w:abstractNumId="22" w15:restartNumberingAfterBreak="0">
+    <w:nsid w:val="6F6A7340"/>
+    <w:multiLevelType w:val="hybridMultilevel"/>
+    <w:tmpl w:val="77124F46"/>
+    <w:lvl w:ilvl="0" w:tplc="080A0001">
+      <w:start w:val="1"/>
+      <w:numFmt w:val="bullet"/>
+      <w:lvlText w:val=""/>
+      <w:lvlJc w:val="left"/>
+      <w:pPr>
+        <w:ind w:left="720" w:hanging="360"/>
+      </w:pPr>
+      <w:rPr>
+        <w:rFonts w:ascii="Symbol" w:hAnsi="Symbol" w:hint="default"/>
+      </w:rPr>
+    </w:lvl>
+    <w:lvl w:ilvl="1" w:tplc="080A0003" w:tentative="1">
+      <w:start w:val="1"/>
+      <w:numFmt w:val="bullet"/>
+      <w:lvlText w:val="o"/>
+      <w:lvlJc w:val="left"/>
+      <w:pPr>
+        <w:ind w:left="1440" w:hanging="360"/>
+      </w:pPr>
+      <w:rPr>
+        <w:rFonts w:ascii="Courier New" w:hAnsi="Courier New" w:cs="Courier New" w:hint="default"/>
+      </w:rPr>
+    </w:lvl>
+    <w:lvl w:ilvl="2" w:tplc="080A0005" w:tentative="1">
+      <w:start w:val="1"/>
+      <w:numFmt w:val="bullet"/>
+      <w:lvlText w:val=""/>
+      <w:lvlJc w:val="left"/>
+      <w:pPr>
+        <w:ind w:left="2160" w:hanging="360"/>
+      </w:pPr>
+      <w:rPr>
+        <w:rFonts w:ascii="Wingdings" w:hAnsi="Wingdings" w:hint="default"/>
+      </w:rPr>
+    </w:lvl>
+    <w:lvl w:ilvl="3" w:tplc="080A0001" w:tentative="1">
+      <w:start w:val="1"/>
+      <w:numFmt w:val="bullet"/>
+      <w:lvlText w:val=""/>
+      <w:lvlJc w:val="left"/>
+      <w:pPr>
+        <w:ind w:left="2880" w:hanging="360"/>
+      </w:pPr>
+      <w:rPr>
+        <w:rFonts w:ascii="Symbol" w:hAnsi="Symbol" w:hint="default"/>
+      </w:rPr>
+    </w:lvl>
+    <w:lvl w:ilvl="4" w:tplc="080A0003" w:tentative="1">
+      <w:start w:val="1"/>
+      <w:numFmt w:val="bullet"/>
+      <w:lvlText w:val="o"/>
+      <w:lvlJc w:val="left"/>
+      <w:pPr>
+        <w:ind w:left="3600" w:hanging="360"/>
+      </w:pPr>
+      <w:rPr>
+        <w:rFonts w:ascii="Courier New" w:hAnsi="Courier New" w:cs="Courier New" w:hint="default"/>
+      </w:rPr>
+    </w:lvl>
+    <w:lvl w:ilvl="5" w:tplc="080A0005" w:tentative="1">
+      <w:start w:val="1"/>
+      <w:numFmt w:val="bullet"/>
+      <w:lvlText w:val=""/>
+      <w:lvlJc w:val="left"/>
+      <w:pPr>
+        <w:ind w:left="4320" w:hanging="360"/>
+      </w:pPr>
+      <w:rPr>
+        <w:rFonts w:ascii="Wingdings" w:hAnsi="Wingdings" w:hint="default"/>
+      </w:rPr>
+    </w:lvl>
+    <w:lvl w:ilvl="6" w:tplc="080A0001" w:tentative="1">
+      <w:start w:val="1"/>
+      <w:numFmt w:val="bullet"/>
+      <w:lvlText w:val=""/>
+      <w:lvlJc w:val="left"/>
+      <w:pPr>
+        <w:ind w:left="5040" w:hanging="360"/>
+      </w:pPr>
+      <w:rPr>
+        <w:rFonts w:ascii="Symbol" w:hAnsi="Symbol" w:hint="default"/>
+      </w:rPr>
+    </w:lvl>
+    <w:lvl w:ilvl="7" w:tplc="080A0003" w:tentative="1">
+      <w:start w:val="1"/>
+      <w:numFmt w:val="bullet"/>
+      <w:lvlText w:val="o"/>
+      <w:lvlJc w:val="left"/>
+      <w:pPr>
+        <w:ind w:left="5760" w:hanging="360"/>
+      </w:pPr>
+      <w:rPr>
+        <w:rFonts w:ascii="Courier New" w:hAnsi="Courier New" w:cs="Courier New" w:hint="default"/>
+      </w:rPr>
+    </w:lvl>
+    <w:lvl w:ilvl="8" w:tplc="080A0005" w:tentative="1">
+      <w:start w:val="1"/>
+      <w:numFmt w:val="bullet"/>
+      <w:lvlText w:val=""/>
+      <w:lvlJc w:val="left"/>
+      <w:pPr>
+        <w:ind w:left="6480" w:hanging="360"/>
+      </w:pPr>
+      <w:rPr>
+        <w:rFonts w:ascii="Wingdings" w:hAnsi="Wingdings" w:hint="default"/>
+      </w:rPr>
+    </w:lvl>
+  </w:abstractNum>
+  <w:abstractNum w:abstractNumId="23" w15:restartNumberingAfterBreak="0">
     <w:nsid w:val="7685253A"/>
     <w:multiLevelType w:val="hybridMultilevel"/>
     <w:tmpl w:val="95F203DE"/>
@@ -1736,7 +5097,7 @@
       </w:rPr>
     </w:lvl>
   </w:abstractNum>
-  <w:abstractNum w:abstractNumId="14" w15:restartNumberingAfterBreak="0">
+  <w:abstractNum w:abstractNumId="24" w15:restartNumberingAfterBreak="0">
     <w:nsid w:val="778F7428"/>
     <w:multiLevelType w:val="hybridMultilevel"/>
     <w:tmpl w:val="EA207A62"/>
@@ -1850,49 +5211,79 @@
     </w:lvl>
   </w:abstractNum>
   <w:num w:numId="1" w16cid:durableId="229926362">
-    <w:abstractNumId w:val="5"/>
+    <w:abstractNumId w:val="9"/>
   </w:num>
   <w:num w:numId="2" w16cid:durableId="470289152">
+    <w:abstractNumId w:val="19"/>
+  </w:num>
+  <w:num w:numId="3" w16cid:durableId="1680422259">
     <w:abstractNumId w:val="11"/>
   </w:num>
-  <w:num w:numId="3" w16cid:durableId="1680422259">
+  <w:num w:numId="4" w16cid:durableId="1316766675">
+    <w:abstractNumId w:val="8"/>
+  </w:num>
+  <w:num w:numId="5" w16cid:durableId="1278950852">
+    <w:abstractNumId w:val="14"/>
+  </w:num>
+  <w:num w:numId="6" w16cid:durableId="1876573582">
     <w:abstractNumId w:val="6"/>
   </w:num>
-  <w:num w:numId="4" w16cid:durableId="1316766675">
-    <w:abstractNumId w:val="4"/>
-  </w:num>
-  <w:num w:numId="5" w16cid:durableId="1278950852">
-    <w:abstractNumId w:val="8"/>
-  </w:num>
-  <w:num w:numId="6" w16cid:durableId="1876573582">
-    <w:abstractNumId w:val="3"/>
-  </w:num>
   <w:num w:numId="7" w16cid:durableId="978338520">
-    <w:abstractNumId w:val="13"/>
+    <w:abstractNumId w:val="23"/>
   </w:num>
   <w:num w:numId="8" w16cid:durableId="700518479">
-    <w:abstractNumId w:val="12"/>
+    <w:abstractNumId w:val="20"/>
   </w:num>
   <w:num w:numId="9" w16cid:durableId="2005237056">
-    <w:abstractNumId w:val="10"/>
+    <w:abstractNumId w:val="18"/>
   </w:num>
   <w:num w:numId="10" w16cid:durableId="1866475487">
-    <w:abstractNumId w:val="7"/>
+    <w:abstractNumId w:val="12"/>
   </w:num>
   <w:num w:numId="11" w16cid:durableId="1194226995">
     <w:abstractNumId w:val="0"/>
   </w:num>
   <w:num w:numId="12" w16cid:durableId="220530424">
-    <w:abstractNumId w:val="14"/>
+    <w:abstractNumId w:val="24"/>
   </w:num>
   <w:num w:numId="13" w16cid:durableId="309331228">
+    <w:abstractNumId w:val="3"/>
+  </w:num>
+  <w:num w:numId="14" w16cid:durableId="351342529">
     <w:abstractNumId w:val="2"/>
   </w:num>
-  <w:num w:numId="14" w16cid:durableId="351342529">
+  <w:num w:numId="15" w16cid:durableId="611210734">
+    <w:abstractNumId w:val="16"/>
+  </w:num>
+  <w:num w:numId="16" w16cid:durableId="601305941">
+    <w:abstractNumId w:val="22"/>
+  </w:num>
+  <w:num w:numId="17" w16cid:durableId="982272793">
+    <w:abstractNumId w:val="13"/>
+  </w:num>
+  <w:num w:numId="18" w16cid:durableId="981928441">
+    <w:abstractNumId w:val="15"/>
+  </w:num>
+  <w:num w:numId="19" w16cid:durableId="1674600997">
+    <w:abstractNumId w:val="21"/>
+  </w:num>
+  <w:num w:numId="20" w16cid:durableId="2140368443">
+    <w:abstractNumId w:val="4"/>
+  </w:num>
+  <w:num w:numId="21" w16cid:durableId="30963844">
+    <w:abstractNumId w:val="7"/>
+  </w:num>
+  <w:num w:numId="22" w16cid:durableId="159277035">
     <w:abstractNumId w:val="1"/>
   </w:num>
-  <w:num w:numId="15" w16cid:durableId="611210734">
-    <w:abstractNumId w:val="9"/>
+  <w:num w:numId="23" w16cid:durableId="133911408">
+    <w:abstractNumId w:val="5"/>
+  </w:num>
+  <w:num w:numId="24" w16cid:durableId="1107239372">
+    <w:abstractNumId w:val="10"/>
+  </w:num>
+  <w:num w:numId="25" w16cid:durableId="919294513">
+    <w:abstractNumId w:val="17"/>
   </w:num>
 </w:numbering>
 </file>

</xml_diff>